<commit_message>
html y css terminado
</commit_message>
<xml_diff>
--- a/Documentacion_proyecto.docx
+++ b/Documentacion_proyecto.docx
@@ -138,7 +138,7 @@
                     <pic:cNvPicPr/>
                   </pic:nvPicPr>
                   <pic:blipFill>
-                    <a:blip r:embed="rId4"/>
+                    <a:blip r:embed="rId5"/>
                     <a:stretch>
                       <a:fillRect/>
                     </a:stretch>
@@ -211,7 +211,7 @@
                     <pic:cNvPicPr/>
                   </pic:nvPicPr>
                   <pic:blipFill>
-                    <a:blip r:embed="rId5"/>
+                    <a:blip r:embed="rId6"/>
                     <a:stretch>
                       <a:fillRect/>
                     </a:stretch>
@@ -299,7 +299,7 @@
                     <pic:cNvPicPr/>
                   </pic:nvPicPr>
                   <pic:blipFill>
-                    <a:blip r:embed="rId6"/>
+                    <a:blip r:embed="rId7"/>
                     <a:stretch>
                       <a:fillRect/>
                     </a:stretch>
@@ -372,7 +372,7 @@
                     <pic:cNvPicPr/>
                   </pic:nvPicPr>
                   <pic:blipFill>
-                    <a:blip r:embed="rId7"/>
+                    <a:blip r:embed="rId8"/>
                     <a:stretch>
                       <a:fillRect/>
                     </a:stretch>
@@ -468,7 +468,7 @@
                     <pic:cNvPicPr/>
                   </pic:nvPicPr>
                   <pic:blipFill>
-                    <a:blip r:embed="rId8"/>
+                    <a:blip r:embed="rId9"/>
                     <a:stretch>
                       <a:fillRect/>
                     </a:stretch>
@@ -550,7 +550,7 @@
                     <pic:cNvPicPr/>
                   </pic:nvPicPr>
                   <pic:blipFill>
-                    <a:blip r:embed="rId9"/>
+                    <a:blip r:embed="rId10"/>
                     <a:stretch>
                       <a:fillRect/>
                     </a:stretch>
@@ -607,18 +607,2684 @@
           <w:sz w:val="28"/>
           <w:szCs w:val="28"/>
         </w:rPr>
-        <w:t xml:space="preserve"> en nuestro pc:</w:t>
-      </w:r>
-    </w:p>
-    <w:p>
-      <w:pPr>
-        <w:rPr>
-          <w:sz w:val="28"/>
-          <w:szCs w:val="28"/>
-        </w:rPr>
-      </w:pPr>
-    </w:p>
-    <w:p/>
+        <w:t xml:space="preserve"> en nuestro pc</w:t>
+      </w:r>
+      <w:r>
+        <w:rPr>
+          <w:sz w:val="28"/>
+          <w:szCs w:val="28"/>
+        </w:rPr>
+        <w:t xml:space="preserve"> para comenzar a crear el proyecto, para ello </w:t>
+      </w:r>
+      <w:proofErr w:type="spellStart"/>
+      <w:r>
+        <w:rPr>
+          <w:sz w:val="28"/>
+          <w:szCs w:val="28"/>
+        </w:rPr>
+        <w:t>Github</w:t>
+      </w:r>
+      <w:proofErr w:type="spellEnd"/>
+      <w:r>
+        <w:rPr>
+          <w:sz w:val="28"/>
+          <w:szCs w:val="28"/>
+        </w:rPr>
+        <w:t xml:space="preserve"> te da una serie de pasos a seguir:</w:t>
+      </w:r>
+    </w:p>
+    <w:p>
+      <w:pPr>
+        <w:rPr>
+          <w:sz w:val="28"/>
+          <w:szCs w:val="28"/>
+        </w:rPr>
+      </w:pPr>
+      <w:r>
+        <w:rPr>
+          <w:sz w:val="28"/>
+          <w:szCs w:val="28"/>
+        </w:rPr>
+        <w:drawing>
+          <wp:inline distT="0" distB="0" distL="0" distR="0" wp14:anchorId="6D543480" wp14:editId="48453F24">
+            <wp:extent cx="5731510" cy="2517140"/>
+            <wp:effectExtent l="0" t="0" r="2540" b="0"/>
+            <wp:docPr id="224495692" name="Imagen 1" descr="Captura de pantalla de un celular&#10;&#10;Descripción generada automáticamente"/>
+            <wp:cNvGraphicFramePr>
+              <a:graphicFrameLocks xmlns:a="http://schemas.openxmlformats.org/drawingml/2006/main" noChangeAspect="1"/>
+            </wp:cNvGraphicFramePr>
+            <a:graphic xmlns:a="http://schemas.openxmlformats.org/drawingml/2006/main">
+              <a:graphicData uri="http://schemas.openxmlformats.org/drawingml/2006/picture">
+                <pic:pic xmlns:pic="http://schemas.openxmlformats.org/drawingml/2006/picture">
+                  <pic:nvPicPr>
+                    <pic:cNvPr id="224495692" name="Imagen 1" descr="Captura de pantalla de un celular&#10;&#10;Descripción generada automáticamente"/>
+                    <pic:cNvPicPr/>
+                  </pic:nvPicPr>
+                  <pic:blipFill>
+                    <a:blip r:embed="rId11"/>
+                    <a:stretch>
+                      <a:fillRect/>
+                    </a:stretch>
+                  </pic:blipFill>
+                  <pic:spPr>
+                    <a:xfrm>
+                      <a:off x="0" y="0"/>
+                      <a:ext cx="5731510" cy="2517140"/>
+                    </a:xfrm>
+                    <a:prstGeom prst="rect">
+                      <a:avLst/>
+                    </a:prstGeom>
+                  </pic:spPr>
+                </pic:pic>
+              </a:graphicData>
+            </a:graphic>
+          </wp:inline>
+        </w:drawing>
+      </w:r>
+    </w:p>
+    <w:p>
+      <w:pPr>
+        <w:rPr>
+          <w:sz w:val="28"/>
+          <w:szCs w:val="28"/>
+        </w:rPr>
+      </w:pPr>
+    </w:p>
+    <w:p>
+      <w:pPr>
+        <w:rPr>
+          <w:sz w:val="28"/>
+          <w:szCs w:val="28"/>
+        </w:rPr>
+      </w:pPr>
+      <w:r>
+        <w:rPr>
+          <w:sz w:val="28"/>
+          <w:szCs w:val="28"/>
+        </w:rPr>
+        <w:t xml:space="preserve">Para realizar estos pasos creamos un directorio en nuestro pc, lo abrimos en  el visual </w:t>
+      </w:r>
+      <w:proofErr w:type="spellStart"/>
+      <w:r>
+        <w:rPr>
+          <w:sz w:val="28"/>
+          <w:szCs w:val="28"/>
+        </w:rPr>
+        <w:t>studio</w:t>
+      </w:r>
+      <w:proofErr w:type="spellEnd"/>
+      <w:r>
+        <w:rPr>
+          <w:sz w:val="28"/>
+          <w:szCs w:val="28"/>
+        </w:rPr>
+        <w:t xml:space="preserve"> y realizamos los pasos que nos sugiere </w:t>
+      </w:r>
+      <w:proofErr w:type="spellStart"/>
+      <w:r>
+        <w:rPr>
+          <w:sz w:val="28"/>
+          <w:szCs w:val="28"/>
+        </w:rPr>
+        <w:t>Github</w:t>
+      </w:r>
+      <w:proofErr w:type="spellEnd"/>
+      <w:r>
+        <w:rPr>
+          <w:sz w:val="28"/>
+          <w:szCs w:val="28"/>
+        </w:rPr>
+        <w:t>:</w:t>
+      </w:r>
+    </w:p>
+    <w:p>
+      <w:pPr>
+        <w:rPr>
+          <w:sz w:val="28"/>
+          <w:szCs w:val="28"/>
+        </w:rPr>
+      </w:pPr>
+      <w:r>
+        <w:rPr>
+          <w:sz w:val="28"/>
+          <w:szCs w:val="28"/>
+        </w:rPr>
+        <w:t xml:space="preserve">Git  </w:t>
+      </w:r>
+      <w:proofErr w:type="spellStart"/>
+      <w:r>
+        <w:rPr>
+          <w:sz w:val="28"/>
+          <w:szCs w:val="28"/>
+        </w:rPr>
+        <w:t>init</w:t>
+      </w:r>
+      <w:proofErr w:type="spellEnd"/>
+      <w:r>
+        <w:rPr>
+          <w:sz w:val="28"/>
+          <w:szCs w:val="28"/>
+        </w:rPr>
+        <w:t xml:space="preserve"> </w:t>
+      </w:r>
+    </w:p>
+    <w:p>
+      <w:pPr>
+        <w:rPr>
+          <w:sz w:val="28"/>
+          <w:szCs w:val="28"/>
+        </w:rPr>
+      </w:pPr>
+      <w:r>
+        <w:rPr>
+          <w:sz w:val="28"/>
+          <w:szCs w:val="28"/>
+        </w:rPr>
+        <w:drawing>
+          <wp:inline distT="0" distB="0" distL="0" distR="0" wp14:anchorId="5D29E26E" wp14:editId="2FCA9E48">
+            <wp:extent cx="5707380" cy="998220"/>
+            <wp:effectExtent l="0" t="0" r="7620" b="0"/>
+            <wp:docPr id="1017271864" name="Imagen 1" descr="Interfaz de usuario gráfica, Texto, Aplicación&#10;&#10;Descripción generada automáticamente"/>
+            <wp:cNvGraphicFramePr>
+              <a:graphicFrameLocks xmlns:a="http://schemas.openxmlformats.org/drawingml/2006/main" noChangeAspect="1"/>
+            </wp:cNvGraphicFramePr>
+            <a:graphic xmlns:a="http://schemas.openxmlformats.org/drawingml/2006/main">
+              <a:graphicData uri="http://schemas.openxmlformats.org/drawingml/2006/picture">
+                <pic:pic xmlns:pic="http://schemas.openxmlformats.org/drawingml/2006/picture">
+                  <pic:nvPicPr>
+                    <pic:cNvPr id="1017271864" name="Imagen 1" descr="Interfaz de usuario gráfica, Texto, Aplicación&#10;&#10;Descripción generada automáticamente"/>
+                    <pic:cNvPicPr/>
+                  </pic:nvPicPr>
+                  <pic:blipFill>
+                    <a:blip r:embed="rId12"/>
+                    <a:stretch>
+                      <a:fillRect/>
+                    </a:stretch>
+                  </pic:blipFill>
+                  <pic:spPr>
+                    <a:xfrm>
+                      <a:off x="0" y="0"/>
+                      <a:ext cx="5707883" cy="998308"/>
+                    </a:xfrm>
+                    <a:prstGeom prst="rect">
+                      <a:avLst/>
+                    </a:prstGeom>
+                  </pic:spPr>
+                </pic:pic>
+              </a:graphicData>
+            </a:graphic>
+          </wp:inline>
+        </w:drawing>
+      </w:r>
+    </w:p>
+    <w:p>
+      <w:pPr>
+        <w:rPr>
+          <w:sz w:val="28"/>
+          <w:szCs w:val="28"/>
+        </w:rPr>
+      </w:pPr>
+      <w:r>
+        <w:rPr>
+          <w:sz w:val="28"/>
+          <w:szCs w:val="28"/>
+        </w:rPr>
+        <w:lastRenderedPageBreak/>
+        <w:t>Esto nos creará en el directorio un directorio con el nombre .” .</w:t>
+      </w:r>
+      <w:proofErr w:type="spellStart"/>
+      <w:r>
+        <w:rPr>
+          <w:sz w:val="28"/>
+          <w:szCs w:val="28"/>
+        </w:rPr>
+        <w:t>git</w:t>
+      </w:r>
+      <w:proofErr w:type="spellEnd"/>
+      <w:r>
+        <w:rPr>
+          <w:sz w:val="28"/>
+          <w:szCs w:val="28"/>
+        </w:rPr>
+        <w:t xml:space="preserve"> “ que contendrá toda la información necesaria par que Git pueda rastrear los cambios en un proyecto.</w:t>
+      </w:r>
+    </w:p>
+    <w:p>
+      <w:pPr>
+        <w:rPr>
+          <w:sz w:val="28"/>
+          <w:szCs w:val="28"/>
+        </w:rPr>
+      </w:pPr>
+      <w:r>
+        <w:rPr>
+          <w:sz w:val="28"/>
+          <w:szCs w:val="28"/>
+        </w:rPr>
+        <w:t xml:space="preserve">Lo siguiente que vamos a hacer es crear nuestro primer </w:t>
+      </w:r>
+      <w:proofErr w:type="spellStart"/>
+      <w:r>
+        <w:rPr>
+          <w:sz w:val="28"/>
+          <w:szCs w:val="28"/>
+        </w:rPr>
+        <w:t>commit</w:t>
+      </w:r>
+      <w:proofErr w:type="spellEnd"/>
+      <w:r>
+        <w:rPr>
+          <w:sz w:val="28"/>
+          <w:szCs w:val="28"/>
+        </w:rPr>
+        <w:t xml:space="preserve"> , ya que es necesario para que Git pueda comenzar a rastrear el historial de cambios</w:t>
+      </w:r>
+      <w:r>
+        <w:rPr>
+          <w:sz w:val="28"/>
+          <w:szCs w:val="28"/>
+        </w:rPr>
+        <w:t xml:space="preserve">, pero antes es necesario hacer un </w:t>
+      </w:r>
+      <w:proofErr w:type="spellStart"/>
+      <w:r>
+        <w:rPr>
+          <w:sz w:val="28"/>
+          <w:szCs w:val="28"/>
+        </w:rPr>
+        <w:t>git</w:t>
+      </w:r>
+      <w:proofErr w:type="spellEnd"/>
+      <w:r>
+        <w:rPr>
+          <w:sz w:val="28"/>
+          <w:szCs w:val="28"/>
+        </w:rPr>
+        <w:t xml:space="preserve"> </w:t>
+      </w:r>
+      <w:proofErr w:type="spellStart"/>
+      <w:r>
+        <w:rPr>
+          <w:sz w:val="28"/>
+          <w:szCs w:val="28"/>
+        </w:rPr>
+        <w:t>add</w:t>
+      </w:r>
+      <w:proofErr w:type="spellEnd"/>
+      <w:r>
+        <w:rPr>
+          <w:sz w:val="28"/>
+          <w:szCs w:val="28"/>
+        </w:rPr>
+        <w:t xml:space="preserve"> ya que yo tengo un archivo llamado documentación del proyecto en el cual estoy escribiendo estos pasos:</w:t>
+      </w:r>
+    </w:p>
+    <w:p>
+      <w:pPr>
+        <w:rPr>
+          <w:sz w:val="28"/>
+          <w:szCs w:val="28"/>
+        </w:rPr>
+      </w:pPr>
+      <w:r>
+        <w:rPr>
+          <w:sz w:val="28"/>
+          <w:szCs w:val="28"/>
+        </w:rPr>
+        <w:drawing>
+          <wp:inline distT="0" distB="0" distL="0" distR="0" wp14:anchorId="55B30D58" wp14:editId="008B0F18">
+            <wp:extent cx="5669280" cy="662305"/>
+            <wp:effectExtent l="0" t="0" r="7620" b="4445"/>
+            <wp:docPr id="305292885" name="Imagen 1" descr="Texto&#10;&#10;Descripción generada automáticamente"/>
+            <wp:cNvGraphicFramePr>
+              <a:graphicFrameLocks xmlns:a="http://schemas.openxmlformats.org/drawingml/2006/main" noChangeAspect="1"/>
+            </wp:cNvGraphicFramePr>
+            <a:graphic xmlns:a="http://schemas.openxmlformats.org/drawingml/2006/main">
+              <a:graphicData uri="http://schemas.openxmlformats.org/drawingml/2006/picture">
+                <pic:pic xmlns:pic="http://schemas.openxmlformats.org/drawingml/2006/picture">
+                  <pic:nvPicPr>
+                    <pic:cNvPr id="305292885" name="Imagen 1" descr="Texto&#10;&#10;Descripción generada automáticamente"/>
+                    <pic:cNvPicPr/>
+                  </pic:nvPicPr>
+                  <pic:blipFill>
+                    <a:blip r:embed="rId13"/>
+                    <a:stretch>
+                      <a:fillRect/>
+                    </a:stretch>
+                  </pic:blipFill>
+                  <pic:spPr>
+                    <a:xfrm>
+                      <a:off x="0" y="0"/>
+                      <a:ext cx="5691519" cy="664903"/>
+                    </a:xfrm>
+                    <a:prstGeom prst="rect">
+                      <a:avLst/>
+                    </a:prstGeom>
+                  </pic:spPr>
+                </pic:pic>
+              </a:graphicData>
+            </a:graphic>
+          </wp:inline>
+        </w:drawing>
+      </w:r>
+    </w:p>
+    <w:p>
+      <w:pPr>
+        <w:rPr>
+          <w:sz w:val="28"/>
+          <w:szCs w:val="28"/>
+        </w:rPr>
+      </w:pPr>
+      <w:r>
+        <w:rPr>
+          <w:sz w:val="28"/>
+          <w:szCs w:val="28"/>
+        </w:rPr>
+        <w:t xml:space="preserve">Este comando es necesario para preparar todos los cambios en el archivo del proyecto, una vez hecho esto ya podemos realizar nuestro primer </w:t>
+      </w:r>
+      <w:proofErr w:type="spellStart"/>
+      <w:r>
+        <w:rPr>
+          <w:sz w:val="28"/>
+          <w:szCs w:val="28"/>
+        </w:rPr>
+        <w:t>commit</w:t>
+      </w:r>
+      <w:proofErr w:type="spellEnd"/>
+      <w:r>
+        <w:rPr>
+          <w:sz w:val="28"/>
+          <w:szCs w:val="28"/>
+        </w:rPr>
+        <w:t>:</w:t>
+      </w:r>
+    </w:p>
+    <w:p>
+      <w:pPr>
+        <w:rPr>
+          <w:sz w:val="28"/>
+          <w:szCs w:val="28"/>
+        </w:rPr>
+      </w:pPr>
+      <w:r>
+        <w:rPr>
+          <w:sz w:val="28"/>
+          <w:szCs w:val="28"/>
+        </w:rPr>
+        <w:drawing>
+          <wp:inline distT="0" distB="0" distL="0" distR="0" wp14:anchorId="74510E4C" wp14:editId="153D7A42">
+            <wp:extent cx="5731510" cy="1203960"/>
+            <wp:effectExtent l="0" t="0" r="2540" b="0"/>
+            <wp:docPr id="458282084" name="Imagen 1" descr="Texto&#10;&#10;Descripción generada automáticamente"/>
+            <wp:cNvGraphicFramePr>
+              <a:graphicFrameLocks xmlns:a="http://schemas.openxmlformats.org/drawingml/2006/main" noChangeAspect="1"/>
+            </wp:cNvGraphicFramePr>
+            <a:graphic xmlns:a="http://schemas.openxmlformats.org/drawingml/2006/main">
+              <a:graphicData uri="http://schemas.openxmlformats.org/drawingml/2006/picture">
+                <pic:pic xmlns:pic="http://schemas.openxmlformats.org/drawingml/2006/picture">
+                  <pic:nvPicPr>
+                    <pic:cNvPr id="458282084" name="Imagen 1" descr="Texto&#10;&#10;Descripción generada automáticamente"/>
+                    <pic:cNvPicPr/>
+                  </pic:nvPicPr>
+                  <pic:blipFill>
+                    <a:blip r:embed="rId14"/>
+                    <a:stretch>
+                      <a:fillRect/>
+                    </a:stretch>
+                  </pic:blipFill>
+                  <pic:spPr>
+                    <a:xfrm>
+                      <a:off x="0" y="0"/>
+                      <a:ext cx="5731510" cy="1203960"/>
+                    </a:xfrm>
+                    <a:prstGeom prst="rect">
+                      <a:avLst/>
+                    </a:prstGeom>
+                  </pic:spPr>
+                </pic:pic>
+              </a:graphicData>
+            </a:graphic>
+          </wp:inline>
+        </w:drawing>
+      </w:r>
+    </w:p>
+    <w:p>
+      <w:pPr>
+        <w:rPr>
+          <w:sz w:val="28"/>
+          <w:szCs w:val="28"/>
+        </w:rPr>
+      </w:pPr>
+    </w:p>
+    <w:p>
+      <w:pPr>
+        <w:rPr>
+          <w:sz w:val="28"/>
+          <w:szCs w:val="28"/>
+        </w:rPr>
+      </w:pPr>
+      <w:r>
+        <w:rPr>
+          <w:sz w:val="28"/>
+          <w:szCs w:val="28"/>
+        </w:rPr>
+        <w:t xml:space="preserve">En local la rama por defecto que nos crea  se llama master, por lo </w:t>
+      </w:r>
+      <w:r>
+        <w:rPr>
+          <w:sz w:val="28"/>
+          <w:szCs w:val="28"/>
+        </w:rPr>
+        <w:t xml:space="preserve">que debemos cambiar a la rama </w:t>
+      </w:r>
+      <w:proofErr w:type="spellStart"/>
+      <w:r>
+        <w:rPr>
+          <w:sz w:val="28"/>
+          <w:szCs w:val="28"/>
+        </w:rPr>
+        <w:t>main</w:t>
+      </w:r>
+      <w:proofErr w:type="spellEnd"/>
+      <w:r>
+        <w:rPr>
+          <w:sz w:val="28"/>
+          <w:szCs w:val="28"/>
+        </w:rPr>
+        <w:t xml:space="preserve"> que es la rama estandarizada de </w:t>
+      </w:r>
+      <w:proofErr w:type="spellStart"/>
+      <w:r>
+        <w:rPr>
+          <w:sz w:val="28"/>
+          <w:szCs w:val="28"/>
+        </w:rPr>
+        <w:t>Github</w:t>
+      </w:r>
+      <w:proofErr w:type="spellEnd"/>
+      <w:r>
+        <w:rPr>
+          <w:sz w:val="28"/>
+          <w:szCs w:val="28"/>
+        </w:rPr>
+        <w:t>:</w:t>
+      </w:r>
+    </w:p>
+    <w:p>
+      <w:pPr>
+        <w:rPr>
+          <w:sz w:val="28"/>
+          <w:szCs w:val="28"/>
+        </w:rPr>
+      </w:pPr>
+    </w:p>
+    <w:p>
+      <w:pPr>
+        <w:rPr>
+          <w:sz w:val="28"/>
+          <w:szCs w:val="28"/>
+        </w:rPr>
+      </w:pPr>
+      <w:r>
+        <w:rPr>
+          <w:sz w:val="28"/>
+          <w:szCs w:val="28"/>
+        </w:rPr>
+        <w:drawing>
+          <wp:inline distT="0" distB="0" distL="0" distR="0" wp14:anchorId="131BFDCD" wp14:editId="197C58AF">
+            <wp:extent cx="5692140" cy="624840"/>
+            <wp:effectExtent l="0" t="0" r="3810" b="3810"/>
+            <wp:docPr id="835733726" name="Imagen 1"/>
+            <wp:cNvGraphicFramePr>
+              <a:graphicFrameLocks xmlns:a="http://schemas.openxmlformats.org/drawingml/2006/main" noChangeAspect="1"/>
+            </wp:cNvGraphicFramePr>
+            <a:graphic xmlns:a="http://schemas.openxmlformats.org/drawingml/2006/main">
+              <a:graphicData uri="http://schemas.openxmlformats.org/drawingml/2006/picture">
+                <pic:pic xmlns:pic="http://schemas.openxmlformats.org/drawingml/2006/picture">
+                  <pic:nvPicPr>
+                    <pic:cNvPr id="835733726" name=""/>
+                    <pic:cNvPicPr/>
+                  </pic:nvPicPr>
+                  <pic:blipFill>
+                    <a:blip r:embed="rId15"/>
+                    <a:stretch>
+                      <a:fillRect/>
+                    </a:stretch>
+                  </pic:blipFill>
+                  <pic:spPr>
+                    <a:xfrm>
+                      <a:off x="0" y="0"/>
+                      <a:ext cx="5692650" cy="624896"/>
+                    </a:xfrm>
+                    <a:prstGeom prst="rect">
+                      <a:avLst/>
+                    </a:prstGeom>
+                  </pic:spPr>
+                </pic:pic>
+              </a:graphicData>
+            </a:graphic>
+          </wp:inline>
+        </w:drawing>
+      </w:r>
+    </w:p>
+    <w:p>
+      <w:pPr>
+        <w:rPr>
+          <w:sz w:val="28"/>
+          <w:szCs w:val="28"/>
+        </w:rPr>
+      </w:pPr>
+    </w:p>
+    <w:p>
+      <w:pPr>
+        <w:rPr>
+          <w:sz w:val="28"/>
+          <w:szCs w:val="28"/>
+        </w:rPr>
+      </w:pPr>
+      <w:r>
+        <w:rPr>
+          <w:sz w:val="28"/>
+          <w:szCs w:val="28"/>
+        </w:rPr>
+        <w:t xml:space="preserve">Por lo tanto para cambiar a la rama </w:t>
+      </w:r>
+      <w:proofErr w:type="spellStart"/>
+      <w:r>
+        <w:rPr>
+          <w:sz w:val="28"/>
+          <w:szCs w:val="28"/>
+        </w:rPr>
+        <w:t>main</w:t>
+      </w:r>
+      <w:proofErr w:type="spellEnd"/>
+      <w:r>
+        <w:rPr>
+          <w:sz w:val="28"/>
+          <w:szCs w:val="28"/>
+        </w:rPr>
+        <w:t xml:space="preserve"> debemos hacer el siguiente comando:</w:t>
+      </w:r>
+    </w:p>
+    <w:p>
+      <w:pPr>
+        <w:rPr>
+          <w:sz w:val="28"/>
+          <w:szCs w:val="28"/>
+        </w:rPr>
+      </w:pPr>
+      <w:r>
+        <w:rPr>
+          <w:sz w:val="28"/>
+          <w:szCs w:val="28"/>
+        </w:rPr>
+        <w:drawing>
+          <wp:inline distT="0" distB="0" distL="0" distR="0" wp14:anchorId="064CC277" wp14:editId="59C1AEAC">
+            <wp:extent cx="5692893" cy="571500"/>
+            <wp:effectExtent l="0" t="0" r="3175" b="0"/>
+            <wp:docPr id="836688628" name="Imagen 1"/>
+            <wp:cNvGraphicFramePr>
+              <a:graphicFrameLocks xmlns:a="http://schemas.openxmlformats.org/drawingml/2006/main" noChangeAspect="1"/>
+            </wp:cNvGraphicFramePr>
+            <a:graphic xmlns:a="http://schemas.openxmlformats.org/drawingml/2006/main">
+              <a:graphicData uri="http://schemas.openxmlformats.org/drawingml/2006/picture">
+                <pic:pic xmlns:pic="http://schemas.openxmlformats.org/drawingml/2006/picture">
+                  <pic:nvPicPr>
+                    <pic:cNvPr id="836688628" name=""/>
+                    <pic:cNvPicPr/>
+                  </pic:nvPicPr>
+                  <pic:blipFill>
+                    <a:blip r:embed="rId16"/>
+                    <a:stretch>
+                      <a:fillRect/>
+                    </a:stretch>
+                  </pic:blipFill>
+                  <pic:spPr>
+                    <a:xfrm>
+                      <a:off x="0" y="0"/>
+                      <a:ext cx="5766414" cy="578881"/>
+                    </a:xfrm>
+                    <a:prstGeom prst="rect">
+                      <a:avLst/>
+                    </a:prstGeom>
+                  </pic:spPr>
+                </pic:pic>
+              </a:graphicData>
+            </a:graphic>
+          </wp:inline>
+        </w:drawing>
+      </w:r>
+    </w:p>
+    <w:p>
+      <w:pPr>
+        <w:rPr>
+          <w:sz w:val="28"/>
+          <w:szCs w:val="28"/>
+        </w:rPr>
+      </w:pPr>
+      <w:r>
+        <w:rPr>
+          <w:sz w:val="28"/>
+          <w:szCs w:val="28"/>
+        </w:rPr>
+        <w:lastRenderedPageBreak/>
+        <w:t>Y ahora volvemos a comprobar en la rama que nos encontramos:</w:t>
+      </w:r>
+    </w:p>
+    <w:p>
+      <w:pPr>
+        <w:rPr>
+          <w:sz w:val="28"/>
+          <w:szCs w:val="28"/>
+        </w:rPr>
+      </w:pPr>
+      <w:r>
+        <w:rPr>
+          <w:sz w:val="28"/>
+          <w:szCs w:val="28"/>
+        </w:rPr>
+        <w:drawing>
+          <wp:inline distT="0" distB="0" distL="0" distR="0" wp14:anchorId="5AD0A7D1" wp14:editId="7F563997">
+            <wp:extent cx="4458086" cy="457240"/>
+            <wp:effectExtent l="0" t="0" r="0" b="0"/>
+            <wp:docPr id="1630910253" name="Imagen 1" descr="Texto&#10;&#10;Descripción generada automáticamente"/>
+            <wp:cNvGraphicFramePr>
+              <a:graphicFrameLocks xmlns:a="http://schemas.openxmlformats.org/drawingml/2006/main" noChangeAspect="1"/>
+            </wp:cNvGraphicFramePr>
+            <a:graphic xmlns:a="http://schemas.openxmlformats.org/drawingml/2006/main">
+              <a:graphicData uri="http://schemas.openxmlformats.org/drawingml/2006/picture">
+                <pic:pic xmlns:pic="http://schemas.openxmlformats.org/drawingml/2006/picture">
+                  <pic:nvPicPr>
+                    <pic:cNvPr id="1630910253" name="Imagen 1" descr="Texto&#10;&#10;Descripción generada automáticamente"/>
+                    <pic:cNvPicPr/>
+                  </pic:nvPicPr>
+                  <pic:blipFill>
+                    <a:blip r:embed="rId17"/>
+                    <a:stretch>
+                      <a:fillRect/>
+                    </a:stretch>
+                  </pic:blipFill>
+                  <pic:spPr>
+                    <a:xfrm>
+                      <a:off x="0" y="0"/>
+                      <a:ext cx="4458086" cy="457240"/>
+                    </a:xfrm>
+                    <a:prstGeom prst="rect">
+                      <a:avLst/>
+                    </a:prstGeom>
+                  </pic:spPr>
+                </pic:pic>
+              </a:graphicData>
+            </a:graphic>
+          </wp:inline>
+        </w:drawing>
+      </w:r>
+    </w:p>
+    <w:p>
+      <w:pPr>
+        <w:rPr>
+          <w:sz w:val="28"/>
+          <w:szCs w:val="28"/>
+        </w:rPr>
+      </w:pPr>
+      <w:r>
+        <w:rPr>
+          <w:sz w:val="28"/>
+          <w:szCs w:val="28"/>
+        </w:rPr>
+        <w:t>Y ahora conectamos nuestro repositorio local de Git a nuestro repositorio remoto:</w:t>
+      </w:r>
+    </w:p>
+    <w:p>
+      <w:pPr>
+        <w:rPr>
+          <w:sz w:val="28"/>
+          <w:szCs w:val="28"/>
+        </w:rPr>
+      </w:pPr>
+      <w:r>
+        <w:rPr>
+          <w:sz w:val="28"/>
+          <w:szCs w:val="28"/>
+        </w:rPr>
+        <w:drawing>
+          <wp:inline distT="0" distB="0" distL="0" distR="0" wp14:anchorId="7E5B7883" wp14:editId="65E35F45">
+            <wp:extent cx="5731510" cy="250825"/>
+            <wp:effectExtent l="0" t="0" r="2540" b="0"/>
+            <wp:docPr id="1062951972" name="Imagen 1"/>
+            <wp:cNvGraphicFramePr>
+              <a:graphicFrameLocks xmlns:a="http://schemas.openxmlformats.org/drawingml/2006/main" noChangeAspect="1"/>
+            </wp:cNvGraphicFramePr>
+            <a:graphic xmlns:a="http://schemas.openxmlformats.org/drawingml/2006/main">
+              <a:graphicData uri="http://schemas.openxmlformats.org/drawingml/2006/picture">
+                <pic:pic xmlns:pic="http://schemas.openxmlformats.org/drawingml/2006/picture">
+                  <pic:nvPicPr>
+                    <pic:cNvPr id="1062951972" name=""/>
+                    <pic:cNvPicPr/>
+                  </pic:nvPicPr>
+                  <pic:blipFill>
+                    <a:blip r:embed="rId18"/>
+                    <a:stretch>
+                      <a:fillRect/>
+                    </a:stretch>
+                  </pic:blipFill>
+                  <pic:spPr>
+                    <a:xfrm>
+                      <a:off x="0" y="0"/>
+                      <a:ext cx="5731510" cy="250825"/>
+                    </a:xfrm>
+                    <a:prstGeom prst="rect">
+                      <a:avLst/>
+                    </a:prstGeom>
+                  </pic:spPr>
+                </pic:pic>
+              </a:graphicData>
+            </a:graphic>
+          </wp:inline>
+        </w:drawing>
+      </w:r>
+    </w:p>
+    <w:p>
+      <w:pPr>
+        <w:rPr>
+          <w:sz w:val="28"/>
+          <w:szCs w:val="28"/>
+        </w:rPr>
+      </w:pPr>
+      <w:r>
+        <w:rPr>
+          <w:sz w:val="28"/>
+          <w:szCs w:val="28"/>
+        </w:rPr>
+        <w:t xml:space="preserve">Con esto ya estaría preparado para subir nuestros cambios con un Git </w:t>
+      </w:r>
+      <w:proofErr w:type="spellStart"/>
+      <w:r>
+        <w:rPr>
+          <w:sz w:val="28"/>
+          <w:szCs w:val="28"/>
+        </w:rPr>
+        <w:t>push</w:t>
+      </w:r>
+      <w:proofErr w:type="spellEnd"/>
+      <w:r>
+        <w:rPr>
+          <w:sz w:val="28"/>
+          <w:szCs w:val="28"/>
+        </w:rPr>
+        <w:t xml:space="preserve"> que no lo vamos a hacer de momento porque no tenemos nada, lo que si vamos a crear es un archivo llamado .</w:t>
+      </w:r>
+      <w:proofErr w:type="spellStart"/>
+      <w:r>
+        <w:rPr>
+          <w:sz w:val="28"/>
+          <w:szCs w:val="28"/>
+        </w:rPr>
+        <w:t>gitignore</w:t>
+      </w:r>
+      <w:proofErr w:type="spellEnd"/>
+      <w:r>
+        <w:rPr>
+          <w:sz w:val="28"/>
+          <w:szCs w:val="28"/>
+        </w:rPr>
+        <w:t xml:space="preserve"> que sirve para crear unas reglas de lo que no queremos subir a </w:t>
+      </w:r>
+      <w:r>
+        <w:rPr>
+          <w:sz w:val="28"/>
+          <w:szCs w:val="28"/>
+        </w:rPr>
+        <w:t>nuestro repositorio remoto</w:t>
+      </w:r>
+    </w:p>
+    <w:p>
+      <w:pPr>
+        <w:rPr>
+          <w:sz w:val="28"/>
+          <w:szCs w:val="28"/>
+        </w:rPr>
+      </w:pPr>
+      <w:r>
+        <w:rPr>
+          <w:sz w:val="28"/>
+          <w:szCs w:val="28"/>
+        </w:rPr>
+        <w:drawing>
+          <wp:inline distT="0" distB="0" distL="0" distR="0" wp14:anchorId="156C8592" wp14:editId="5DF12D81">
+            <wp:extent cx="5684520" cy="1226820"/>
+            <wp:effectExtent l="0" t="0" r="0" b="0"/>
+            <wp:docPr id="2048122676" name="Imagen 1" descr="Interfaz de usuario gráfica&#10;&#10;Descripción generada automáticamente"/>
+            <wp:cNvGraphicFramePr>
+              <a:graphicFrameLocks xmlns:a="http://schemas.openxmlformats.org/drawingml/2006/main" noChangeAspect="1"/>
+            </wp:cNvGraphicFramePr>
+            <a:graphic xmlns:a="http://schemas.openxmlformats.org/drawingml/2006/main">
+              <a:graphicData uri="http://schemas.openxmlformats.org/drawingml/2006/picture">
+                <pic:pic xmlns:pic="http://schemas.openxmlformats.org/drawingml/2006/picture">
+                  <pic:nvPicPr>
+                    <pic:cNvPr id="2048122676" name="Imagen 1" descr="Interfaz de usuario gráfica&#10;&#10;Descripción generada automáticamente"/>
+                    <pic:cNvPicPr/>
+                  </pic:nvPicPr>
+                  <pic:blipFill>
+                    <a:blip r:embed="rId19"/>
+                    <a:stretch>
+                      <a:fillRect/>
+                    </a:stretch>
+                  </pic:blipFill>
+                  <pic:spPr>
+                    <a:xfrm>
+                      <a:off x="0" y="0"/>
+                      <a:ext cx="5685012" cy="1226926"/>
+                    </a:xfrm>
+                    <a:prstGeom prst="rect">
+                      <a:avLst/>
+                    </a:prstGeom>
+                  </pic:spPr>
+                </pic:pic>
+              </a:graphicData>
+            </a:graphic>
+          </wp:inline>
+        </w:drawing>
+      </w:r>
+    </w:p>
+    <w:p>
+      <w:pPr>
+        <w:rPr>
+          <w:sz w:val="28"/>
+          <w:szCs w:val="28"/>
+        </w:rPr>
+      </w:pPr>
+    </w:p>
+    <w:p>
+      <w:pPr>
+        <w:rPr>
+          <w:sz w:val="28"/>
+          <w:szCs w:val="28"/>
+        </w:rPr>
+      </w:pPr>
+      <w:r>
+        <w:rPr>
+          <w:sz w:val="28"/>
+          <w:szCs w:val="28"/>
+        </w:rPr>
+        <w:t>A dicho archivo le vamos a decir que no suba este documento donde estamos escribiendo:</w:t>
+      </w:r>
+    </w:p>
+    <w:p>
+      <w:pPr>
+        <w:rPr>
+          <w:sz w:val="28"/>
+          <w:szCs w:val="28"/>
+        </w:rPr>
+      </w:pPr>
+    </w:p>
+    <w:p>
+      <w:pPr>
+        <w:rPr>
+          <w:sz w:val="28"/>
+          <w:szCs w:val="28"/>
+        </w:rPr>
+      </w:pPr>
+      <w:r>
+        <w:rPr>
+          <w:sz w:val="28"/>
+          <w:szCs w:val="28"/>
+        </w:rPr>
+        <w:drawing>
+          <wp:inline distT="0" distB="0" distL="0" distR="0" wp14:anchorId="6FE1AB51" wp14:editId="6516BA68">
+            <wp:extent cx="5882640" cy="1219200"/>
+            <wp:effectExtent l="0" t="0" r="3810" b="0"/>
+            <wp:docPr id="1760120078" name="Imagen 1" descr="Interfaz de usuario gráfica, Texto, Aplicación&#10;&#10;Descripción generada automáticamente"/>
+            <wp:cNvGraphicFramePr>
+              <a:graphicFrameLocks xmlns:a="http://schemas.openxmlformats.org/drawingml/2006/main" noChangeAspect="1"/>
+            </wp:cNvGraphicFramePr>
+            <a:graphic xmlns:a="http://schemas.openxmlformats.org/drawingml/2006/main">
+              <a:graphicData uri="http://schemas.openxmlformats.org/drawingml/2006/picture">
+                <pic:pic xmlns:pic="http://schemas.openxmlformats.org/drawingml/2006/picture">
+                  <pic:nvPicPr>
+                    <pic:cNvPr id="1760120078" name="Imagen 1" descr="Interfaz de usuario gráfica, Texto, Aplicación&#10;&#10;Descripción generada automáticamente"/>
+                    <pic:cNvPicPr/>
+                  </pic:nvPicPr>
+                  <pic:blipFill>
+                    <a:blip r:embed="rId20"/>
+                    <a:stretch>
+                      <a:fillRect/>
+                    </a:stretch>
+                  </pic:blipFill>
+                  <pic:spPr>
+                    <a:xfrm>
+                      <a:off x="0" y="0"/>
+                      <a:ext cx="5883152" cy="1219306"/>
+                    </a:xfrm>
+                    <a:prstGeom prst="rect">
+                      <a:avLst/>
+                    </a:prstGeom>
+                  </pic:spPr>
+                </pic:pic>
+              </a:graphicData>
+            </a:graphic>
+          </wp:inline>
+        </w:drawing>
+      </w:r>
+    </w:p>
+    <w:p>
+      <w:pPr>
+        <w:rPr>
+          <w:sz w:val="28"/>
+          <w:szCs w:val="28"/>
+        </w:rPr>
+      </w:pPr>
+    </w:p>
+    <w:p>
+      <w:pPr>
+        <w:rPr>
+          <w:sz w:val="28"/>
+          <w:szCs w:val="28"/>
+        </w:rPr>
+      </w:pPr>
+      <w:r>
+        <w:rPr>
+          <w:sz w:val="28"/>
+          <w:szCs w:val="28"/>
+        </w:rPr>
+        <w:t xml:space="preserve">También vamos a crear un archivo llamado </w:t>
+      </w:r>
+      <w:proofErr w:type="spellStart"/>
+      <w:r>
+        <w:rPr>
+          <w:sz w:val="28"/>
+          <w:szCs w:val="28"/>
+        </w:rPr>
+        <w:t>log.tx</w:t>
+      </w:r>
+      <w:proofErr w:type="spellEnd"/>
+      <w:r>
+        <w:rPr>
+          <w:sz w:val="28"/>
+          <w:szCs w:val="28"/>
+        </w:rPr>
+        <w:t xml:space="preserve"> en el cual guardaremos todos los </w:t>
+      </w:r>
+      <w:proofErr w:type="spellStart"/>
+      <w:r>
+        <w:rPr>
+          <w:sz w:val="28"/>
+          <w:szCs w:val="28"/>
+        </w:rPr>
+        <w:t>commit</w:t>
+      </w:r>
+      <w:proofErr w:type="spellEnd"/>
+      <w:r>
+        <w:rPr>
+          <w:sz w:val="28"/>
+          <w:szCs w:val="28"/>
+        </w:rPr>
+        <w:t xml:space="preserve"> que  vayamos </w:t>
+      </w:r>
+      <w:r>
+        <w:rPr>
+          <w:sz w:val="28"/>
+          <w:szCs w:val="28"/>
+        </w:rPr>
+        <w:t xml:space="preserve">creando </w:t>
+      </w:r>
+      <w:r>
+        <w:rPr>
+          <w:sz w:val="28"/>
+          <w:szCs w:val="28"/>
+        </w:rPr>
+        <w:t>:</w:t>
+      </w:r>
+    </w:p>
+    <w:p>
+      <w:pPr>
+        <w:rPr>
+          <w:sz w:val="28"/>
+          <w:szCs w:val="28"/>
+        </w:rPr>
+      </w:pPr>
+    </w:p>
+    <w:p>
+      <w:pPr>
+        <w:rPr>
+          <w:sz w:val="28"/>
+          <w:szCs w:val="28"/>
+        </w:rPr>
+      </w:pPr>
+      <w:r>
+        <w:rPr>
+          <w:sz w:val="28"/>
+          <w:szCs w:val="28"/>
+        </w:rPr>
+        <w:drawing>
+          <wp:inline distT="0" distB="0" distL="0" distR="0" wp14:anchorId="1EE2AEB6" wp14:editId="566483D2">
+            <wp:extent cx="5920740" cy="289524"/>
+            <wp:effectExtent l="0" t="0" r="0" b="0"/>
+            <wp:docPr id="1752279577" name="Imagen 1"/>
+            <wp:cNvGraphicFramePr>
+              <a:graphicFrameLocks xmlns:a="http://schemas.openxmlformats.org/drawingml/2006/main" noChangeAspect="1"/>
+            </wp:cNvGraphicFramePr>
+            <a:graphic xmlns:a="http://schemas.openxmlformats.org/drawingml/2006/main">
+              <a:graphicData uri="http://schemas.openxmlformats.org/drawingml/2006/picture">
+                <pic:pic xmlns:pic="http://schemas.openxmlformats.org/drawingml/2006/picture">
+                  <pic:nvPicPr>
+                    <pic:cNvPr id="1752279577" name=""/>
+                    <pic:cNvPicPr/>
+                  </pic:nvPicPr>
+                  <pic:blipFill>
+                    <a:blip r:embed="rId21"/>
+                    <a:stretch>
+                      <a:fillRect/>
+                    </a:stretch>
+                  </pic:blipFill>
+                  <pic:spPr>
+                    <a:xfrm>
+                      <a:off x="0" y="0"/>
+                      <a:ext cx="6227674" cy="304533"/>
+                    </a:xfrm>
+                    <a:prstGeom prst="rect">
+                      <a:avLst/>
+                    </a:prstGeom>
+                  </pic:spPr>
+                </pic:pic>
+              </a:graphicData>
+            </a:graphic>
+          </wp:inline>
+        </w:drawing>
+      </w:r>
+    </w:p>
+    <w:p>
+      <w:pPr>
+        <w:rPr>
+          <w:sz w:val="28"/>
+          <w:szCs w:val="28"/>
+        </w:rPr>
+      </w:pPr>
+      <w:r>
+        <w:rPr>
+          <w:sz w:val="28"/>
+          <w:szCs w:val="28"/>
+        </w:rPr>
+        <w:lastRenderedPageBreak/>
+        <w:t>Una vez realizado todo esto vamos a explicar el proyecto que vamos a realizar:</w:t>
+      </w:r>
+    </w:p>
+    <w:p>
+      <w:pPr>
+        <w:rPr>
+          <w:sz w:val="28"/>
+          <w:szCs w:val="28"/>
+        </w:rPr>
+      </w:pPr>
+      <w:r>
+        <w:rPr>
+          <w:sz w:val="28"/>
+          <w:szCs w:val="28"/>
+        </w:rPr>
+        <w:t xml:space="preserve">El proyecto consiste en crear una página web para el sector de la construcción. Antes de desarrollar dicha página, necesitamos configurar una VPC en Amazon donde alojaremos una instancia de AWS. Esta instancia debe estar en la subred pública. Tanto la VPC como la instancia se crearán mediante un archivo de </w:t>
+      </w:r>
+      <w:proofErr w:type="spellStart"/>
+      <w:r>
+        <w:rPr>
+          <w:sz w:val="28"/>
+          <w:szCs w:val="28"/>
+        </w:rPr>
+        <w:t>Terraform</w:t>
+      </w:r>
+      <w:proofErr w:type="spellEnd"/>
+      <w:r>
+        <w:rPr>
+          <w:sz w:val="28"/>
+          <w:szCs w:val="28"/>
+        </w:rPr>
+        <w:t xml:space="preserve">, que también se subirá al repositorio de GitHub. A través de GitHub </w:t>
+      </w:r>
+      <w:proofErr w:type="spellStart"/>
+      <w:r>
+        <w:rPr>
+          <w:sz w:val="28"/>
+          <w:szCs w:val="28"/>
+        </w:rPr>
+        <w:t>Actions</w:t>
+      </w:r>
+      <w:proofErr w:type="spellEnd"/>
+      <w:r>
+        <w:rPr>
+          <w:sz w:val="28"/>
+          <w:szCs w:val="28"/>
+        </w:rPr>
+        <w:t>, desplegaremos el proyecto utilizando un archivo YAML.</w:t>
+      </w:r>
+      <w:r>
+        <w:rPr>
+          <w:sz w:val="28"/>
+          <w:szCs w:val="28"/>
+        </w:rPr>
+        <w:t xml:space="preserve"> Todo esto tendrá que estar interconectado con Jira, en cual trabajaremos yo y mis otros 4 yo</w:t>
+      </w:r>
+      <w:r>
+        <w:rPr>
+          <w:sz w:val="28"/>
+          <w:szCs w:val="28"/>
+        </w:rPr>
+        <w:t xml:space="preserve">. La web debe estar realizada con HTML , CSS Y JAVASCRIPT, además a este </w:t>
+      </w:r>
+      <w:proofErr w:type="spellStart"/>
+      <w:r>
+        <w:rPr>
+          <w:sz w:val="28"/>
+          <w:szCs w:val="28"/>
+        </w:rPr>
+        <w:t>ultimo</w:t>
+      </w:r>
+      <w:proofErr w:type="spellEnd"/>
+      <w:r>
+        <w:rPr>
+          <w:sz w:val="28"/>
+          <w:szCs w:val="28"/>
+        </w:rPr>
+        <w:t xml:space="preserve"> debemos añadir a las funciones documentación con </w:t>
+      </w:r>
+      <w:proofErr w:type="spellStart"/>
+      <w:r>
+        <w:rPr>
+          <w:sz w:val="28"/>
+          <w:szCs w:val="28"/>
+        </w:rPr>
+        <w:t>JDocs</w:t>
+      </w:r>
+      <w:proofErr w:type="spellEnd"/>
+      <w:r>
+        <w:rPr>
+          <w:sz w:val="28"/>
+          <w:szCs w:val="28"/>
+        </w:rPr>
+        <w:t>.</w:t>
+      </w:r>
+    </w:p>
+    <w:p>
+      <w:pPr>
+        <w:rPr>
+          <w:sz w:val="28"/>
+          <w:szCs w:val="28"/>
+        </w:rPr>
+      </w:pPr>
+    </w:p>
+    <w:p>
+      <w:pPr>
+        <w:rPr>
+          <w:sz w:val="28"/>
+          <w:szCs w:val="28"/>
+        </w:rPr>
+      </w:pPr>
+      <w:r>
+        <w:rPr>
+          <w:sz w:val="28"/>
+          <w:szCs w:val="28"/>
+        </w:rPr>
+        <w:t>Para todo esto lo primero que vamos a hacer es añadir al proyecto en Jira mis otros yo, para ello vamos a realizar lo siguiente:</w:t>
+      </w:r>
+    </w:p>
+    <w:p>
+      <w:pPr>
+        <w:rPr>
+          <w:sz w:val="28"/>
+          <w:szCs w:val="28"/>
+        </w:rPr>
+      </w:pPr>
+      <w:r>
+        <w:rPr>
+          <w:sz w:val="28"/>
+          <w:szCs w:val="28"/>
+        </w:rPr>
+        <w:t>Encima del tablero  hay un usuario con el símbolo +:</w:t>
+      </w:r>
+    </w:p>
+    <w:p>
+      <w:pPr>
+        <w:rPr>
+          <w:sz w:val="28"/>
+          <w:szCs w:val="28"/>
+        </w:rPr>
+      </w:pPr>
+      <w:r>
+        <w:rPr>
+          <w:sz w:val="28"/>
+          <w:szCs w:val="28"/>
+        </w:rPr>
+        <w:drawing>
+          <wp:inline distT="0" distB="0" distL="0" distR="0" wp14:anchorId="42160CE6" wp14:editId="2396E67A">
+            <wp:extent cx="5872480" cy="1051560"/>
+            <wp:effectExtent l="0" t="0" r="0" b="0"/>
+            <wp:docPr id="817481075" name="Imagen 1" descr="Interfaz de usuario gráfica, Texto, Aplicación, Chat o mensaje de texto&#10;&#10;Descripción generada automáticamente"/>
+            <wp:cNvGraphicFramePr>
+              <a:graphicFrameLocks xmlns:a="http://schemas.openxmlformats.org/drawingml/2006/main" noChangeAspect="1"/>
+            </wp:cNvGraphicFramePr>
+            <a:graphic xmlns:a="http://schemas.openxmlformats.org/drawingml/2006/main">
+              <a:graphicData uri="http://schemas.openxmlformats.org/drawingml/2006/picture">
+                <pic:pic xmlns:pic="http://schemas.openxmlformats.org/drawingml/2006/picture">
+                  <pic:nvPicPr>
+                    <pic:cNvPr id="817481075" name="Imagen 1" descr="Interfaz de usuario gráfica, Texto, Aplicación, Chat o mensaje de texto&#10;&#10;Descripción generada automáticamente"/>
+                    <pic:cNvPicPr/>
+                  </pic:nvPicPr>
+                  <pic:blipFill>
+                    <a:blip r:embed="rId22"/>
+                    <a:stretch>
+                      <a:fillRect/>
+                    </a:stretch>
+                  </pic:blipFill>
+                  <pic:spPr>
+                    <a:xfrm>
+                      <a:off x="0" y="0"/>
+                      <a:ext cx="5915969" cy="1059347"/>
+                    </a:xfrm>
+                    <a:prstGeom prst="rect">
+                      <a:avLst/>
+                    </a:prstGeom>
+                  </pic:spPr>
+                </pic:pic>
+              </a:graphicData>
+            </a:graphic>
+          </wp:inline>
+        </w:drawing>
+      </w:r>
+    </w:p>
+    <w:p>
+      <w:pPr>
+        <w:rPr>
+          <w:sz w:val="28"/>
+          <w:szCs w:val="28"/>
+        </w:rPr>
+      </w:pPr>
+      <w:r>
+        <w:rPr>
+          <w:sz w:val="28"/>
+          <w:szCs w:val="28"/>
+        </w:rPr>
+        <w:drawing>
+          <wp:inline distT="0" distB="0" distL="0" distR="0" wp14:anchorId="22A25DBD" wp14:editId="3AF09724">
+            <wp:extent cx="3794760" cy="3025140"/>
+            <wp:effectExtent l="0" t="0" r="0" b="3810"/>
+            <wp:docPr id="1316835374" name="Imagen 1" descr="Interfaz de usuario gráfica, Aplicación&#10;&#10;Descripción generada automáticamente"/>
+            <wp:cNvGraphicFramePr>
+              <a:graphicFrameLocks xmlns:a="http://schemas.openxmlformats.org/drawingml/2006/main" noChangeAspect="1"/>
+            </wp:cNvGraphicFramePr>
+            <a:graphic xmlns:a="http://schemas.openxmlformats.org/drawingml/2006/main">
+              <a:graphicData uri="http://schemas.openxmlformats.org/drawingml/2006/picture">
+                <pic:pic xmlns:pic="http://schemas.openxmlformats.org/drawingml/2006/picture">
+                  <pic:nvPicPr>
+                    <pic:cNvPr id="1316835374" name="Imagen 1" descr="Interfaz de usuario gráfica, Aplicación&#10;&#10;Descripción generada automáticamente"/>
+                    <pic:cNvPicPr/>
+                  </pic:nvPicPr>
+                  <pic:blipFill>
+                    <a:blip r:embed="rId23"/>
+                    <a:stretch>
+                      <a:fillRect/>
+                    </a:stretch>
+                  </pic:blipFill>
+                  <pic:spPr>
+                    <a:xfrm>
+                      <a:off x="0" y="0"/>
+                      <a:ext cx="3795092" cy="3025405"/>
+                    </a:xfrm>
+                    <a:prstGeom prst="rect">
+                      <a:avLst/>
+                    </a:prstGeom>
+                  </pic:spPr>
+                </pic:pic>
+              </a:graphicData>
+            </a:graphic>
+          </wp:inline>
+        </w:drawing>
+      </w:r>
+    </w:p>
+    <w:p>
+      <w:pPr>
+        <w:rPr>
+          <w:sz w:val="28"/>
+          <w:szCs w:val="28"/>
+        </w:rPr>
+      </w:pPr>
+      <w:r>
+        <w:rPr>
+          <w:sz w:val="28"/>
+          <w:szCs w:val="28"/>
+        </w:rPr>
+        <w:lastRenderedPageBreak/>
+        <w:t>Repetiremos este mismo paso con mis otros yo.</w:t>
+      </w:r>
+    </w:p>
+    <w:p>
+      <w:pPr>
+        <w:rPr>
+          <w:sz w:val="28"/>
+          <w:szCs w:val="28"/>
+        </w:rPr>
+      </w:pPr>
+      <w:r>
+        <w:rPr>
+          <w:sz w:val="28"/>
+          <w:szCs w:val="28"/>
+        </w:rPr>
+        <w:drawing>
+          <wp:inline distT="0" distB="0" distL="0" distR="0" wp14:anchorId="6A8CEE25" wp14:editId="34AB0ADE">
+            <wp:extent cx="5731510" cy="2997200"/>
+            <wp:effectExtent l="0" t="0" r="2540" b="0"/>
+            <wp:docPr id="1862986941" name="Imagen 1" descr="Interfaz de usuario gráfica, Texto, Aplicación, Correo electrónico&#10;&#10;Descripción generada automáticamente"/>
+            <wp:cNvGraphicFramePr>
+              <a:graphicFrameLocks xmlns:a="http://schemas.openxmlformats.org/drawingml/2006/main" noChangeAspect="1"/>
+            </wp:cNvGraphicFramePr>
+            <a:graphic xmlns:a="http://schemas.openxmlformats.org/drawingml/2006/main">
+              <a:graphicData uri="http://schemas.openxmlformats.org/drawingml/2006/picture">
+                <pic:pic xmlns:pic="http://schemas.openxmlformats.org/drawingml/2006/picture">
+                  <pic:nvPicPr>
+                    <pic:cNvPr id="1862986941" name="Imagen 1" descr="Interfaz de usuario gráfica, Texto, Aplicación, Correo electrónico&#10;&#10;Descripción generada automáticamente"/>
+                    <pic:cNvPicPr/>
+                  </pic:nvPicPr>
+                  <pic:blipFill>
+                    <a:blip r:embed="rId24"/>
+                    <a:stretch>
+                      <a:fillRect/>
+                    </a:stretch>
+                  </pic:blipFill>
+                  <pic:spPr>
+                    <a:xfrm>
+                      <a:off x="0" y="0"/>
+                      <a:ext cx="5731510" cy="2997200"/>
+                    </a:xfrm>
+                    <a:prstGeom prst="rect">
+                      <a:avLst/>
+                    </a:prstGeom>
+                  </pic:spPr>
+                </pic:pic>
+              </a:graphicData>
+            </a:graphic>
+          </wp:inline>
+        </w:drawing>
+      </w:r>
+    </w:p>
+    <w:p>
+      <w:pPr>
+        <w:rPr>
+          <w:sz w:val="28"/>
+          <w:szCs w:val="28"/>
+        </w:rPr>
+      </w:pPr>
+      <w:r>
+        <w:rPr>
+          <w:sz w:val="28"/>
+          <w:szCs w:val="28"/>
+        </w:rPr>
+        <w:t>Una vez hayamos invitado a nuestros miembros procedemos con lo siguiente que es realizar un esquema de la red que vamos a utilizar en AWS.</w:t>
+      </w:r>
+    </w:p>
+    <w:p>
+      <w:pPr>
+        <w:rPr>
+          <w:sz w:val="28"/>
+          <w:szCs w:val="28"/>
+        </w:rPr>
+      </w:pPr>
+      <w:r>
+        <w:rPr>
+          <w:sz w:val="28"/>
+          <w:szCs w:val="28"/>
+        </w:rPr>
+        <w:drawing>
+          <wp:inline distT="0" distB="0" distL="0" distR="0" wp14:anchorId="373E2850" wp14:editId="46C6009A">
+            <wp:extent cx="5731510" cy="2863215"/>
+            <wp:effectExtent l="0" t="0" r="2540" b="0"/>
+            <wp:docPr id="69007315" name="Imagen 1" descr="Diagrama&#10;&#10;Descripción generada automáticamente"/>
+            <wp:cNvGraphicFramePr>
+              <a:graphicFrameLocks xmlns:a="http://schemas.openxmlformats.org/drawingml/2006/main" noChangeAspect="1"/>
+            </wp:cNvGraphicFramePr>
+            <a:graphic xmlns:a="http://schemas.openxmlformats.org/drawingml/2006/main">
+              <a:graphicData uri="http://schemas.openxmlformats.org/drawingml/2006/picture">
+                <pic:pic xmlns:pic="http://schemas.openxmlformats.org/drawingml/2006/picture">
+                  <pic:nvPicPr>
+                    <pic:cNvPr id="69007315" name="Imagen 1" descr="Diagrama&#10;&#10;Descripción generada automáticamente"/>
+                    <pic:cNvPicPr/>
+                  </pic:nvPicPr>
+                  <pic:blipFill>
+                    <a:blip r:embed="rId25"/>
+                    <a:stretch>
+                      <a:fillRect/>
+                    </a:stretch>
+                  </pic:blipFill>
+                  <pic:spPr>
+                    <a:xfrm>
+                      <a:off x="0" y="0"/>
+                      <a:ext cx="5731510" cy="2863215"/>
+                    </a:xfrm>
+                    <a:prstGeom prst="rect">
+                      <a:avLst/>
+                    </a:prstGeom>
+                  </pic:spPr>
+                </pic:pic>
+              </a:graphicData>
+            </a:graphic>
+          </wp:inline>
+        </w:drawing>
+      </w:r>
+    </w:p>
+    <w:p>
+      <w:pPr>
+        <w:rPr>
+          <w:sz w:val="28"/>
+          <w:szCs w:val="28"/>
+        </w:rPr>
+      </w:pPr>
+      <w:r>
+        <w:rPr>
+          <w:sz w:val="28"/>
+          <w:szCs w:val="28"/>
+        </w:rPr>
+        <w:t xml:space="preserve">Este es el esquema de la red virtual que debemos crear en AWS , de tal forma que la subred privada ha de tener conexión al puerto </w:t>
+      </w:r>
+      <w:proofErr w:type="spellStart"/>
+      <w:r>
+        <w:rPr>
+          <w:sz w:val="28"/>
+          <w:szCs w:val="28"/>
+        </w:rPr>
+        <w:t>ssh</w:t>
+      </w:r>
+      <w:proofErr w:type="spellEnd"/>
+      <w:r>
+        <w:rPr>
+          <w:sz w:val="28"/>
+          <w:szCs w:val="28"/>
+        </w:rPr>
+        <w:t xml:space="preserve"> y al puerto web, por lo tanto podemos decir que hay una conexión a internet directa , y además debe tener conexión directa también con la maquina que se encontrara en la red privada con una base de datos. La maquina de la subred privada ha de tener conexión con la maquina de la subred publica y </w:t>
+      </w:r>
+      <w:r>
+        <w:rPr>
+          <w:sz w:val="28"/>
+          <w:szCs w:val="28"/>
+        </w:rPr>
+        <w:lastRenderedPageBreak/>
+        <w:t>salida a internet para las actualizaciones pero nunca deberá tener internet para acceder a ella, por lo tanto eso se consigue con un NAT.</w:t>
+      </w:r>
+    </w:p>
+    <w:p>
+      <w:pPr>
+        <w:rPr>
+          <w:sz w:val="28"/>
+          <w:szCs w:val="28"/>
+        </w:rPr>
+      </w:pPr>
+      <w:r>
+        <w:rPr>
+          <w:sz w:val="28"/>
+          <w:szCs w:val="28"/>
+        </w:rPr>
+        <w:t>Ahora procedemos a crear las tareas en Jira:</w:t>
+      </w:r>
+    </w:p>
+    <w:p>
+      <w:pPr>
+        <w:rPr>
+          <w:sz w:val="28"/>
+          <w:szCs w:val="28"/>
+        </w:rPr>
+      </w:pPr>
+      <w:r>
+        <w:rPr>
+          <w:sz w:val="28"/>
+          <w:szCs w:val="28"/>
+        </w:rPr>
+        <w:t xml:space="preserve">Lo primero seria crear un </w:t>
+      </w:r>
+      <w:proofErr w:type="spellStart"/>
+      <w:r>
+        <w:rPr>
+          <w:sz w:val="28"/>
+          <w:szCs w:val="28"/>
+        </w:rPr>
+        <w:t>epic</w:t>
+      </w:r>
+      <w:proofErr w:type="spellEnd"/>
+      <w:r>
+        <w:rPr>
+          <w:sz w:val="28"/>
+          <w:szCs w:val="28"/>
+        </w:rPr>
+        <w:t xml:space="preserve"> </w:t>
+      </w:r>
+      <w:r>
+        <w:rPr>
+          <w:sz w:val="28"/>
+          <w:szCs w:val="28"/>
+        </w:rPr>
+        <w:t xml:space="preserve">que es una forma de llamar a una tarea de forma mas abstracta, </w:t>
+      </w:r>
+      <w:proofErr w:type="spellStart"/>
+      <w:r>
+        <w:rPr>
+          <w:sz w:val="28"/>
+          <w:szCs w:val="28"/>
+        </w:rPr>
+        <w:t>epic</w:t>
+      </w:r>
+      <w:proofErr w:type="spellEnd"/>
+      <w:r>
+        <w:rPr>
+          <w:sz w:val="28"/>
+          <w:szCs w:val="28"/>
+        </w:rPr>
+        <w:t xml:space="preserve"> se subdividirá en tareas mas pequeñas llamadas historias de usuario y dichas historias de usuario se dividirán en </w:t>
+      </w:r>
+      <w:proofErr w:type="spellStart"/>
+      <w:r>
+        <w:rPr>
+          <w:sz w:val="28"/>
+          <w:szCs w:val="28"/>
+        </w:rPr>
+        <w:t>task</w:t>
+      </w:r>
+      <w:proofErr w:type="spellEnd"/>
+      <w:r>
+        <w:rPr>
+          <w:sz w:val="28"/>
+          <w:szCs w:val="28"/>
+        </w:rPr>
+        <w:t xml:space="preserve"> que son tareas </w:t>
+      </w:r>
+      <w:proofErr w:type="spellStart"/>
+      <w:r>
+        <w:rPr>
+          <w:sz w:val="28"/>
+          <w:szCs w:val="28"/>
+        </w:rPr>
+        <w:t>mas</w:t>
+      </w:r>
+      <w:proofErr w:type="spellEnd"/>
+      <w:r>
+        <w:rPr>
+          <w:sz w:val="28"/>
+          <w:szCs w:val="28"/>
+        </w:rPr>
+        <w:t xml:space="preserve"> pequeñas:</w:t>
+      </w:r>
+    </w:p>
+    <w:p>
+      <w:pPr>
+        <w:rPr>
+          <w:sz w:val="28"/>
+          <w:szCs w:val="28"/>
+        </w:rPr>
+      </w:pPr>
+    </w:p>
+    <w:p>
+      <w:pPr>
+        <w:rPr>
+          <w:sz w:val="28"/>
+          <w:szCs w:val="28"/>
+        </w:rPr>
+      </w:pPr>
+      <w:r>
+        <w:rPr>
+          <w:sz w:val="28"/>
+          <w:szCs w:val="28"/>
+        </w:rPr>
+        <w:t xml:space="preserve">Para crear un </w:t>
+      </w:r>
+      <w:proofErr w:type="spellStart"/>
+      <w:r>
+        <w:rPr>
+          <w:sz w:val="28"/>
+          <w:szCs w:val="28"/>
+        </w:rPr>
+        <w:t>epic</w:t>
+      </w:r>
+      <w:proofErr w:type="spellEnd"/>
+      <w:r>
+        <w:rPr>
+          <w:sz w:val="28"/>
+          <w:szCs w:val="28"/>
+        </w:rPr>
+        <w:t xml:space="preserve"> le damos a backlog y le damos a crear:</w:t>
+      </w:r>
+    </w:p>
+    <w:p>
+      <w:pPr>
+        <w:rPr>
+          <w:sz w:val="28"/>
+          <w:szCs w:val="28"/>
+        </w:rPr>
+      </w:pPr>
+    </w:p>
+    <w:p>
+      <w:pPr>
+        <w:rPr>
+          <w:sz w:val="28"/>
+          <w:szCs w:val="28"/>
+        </w:rPr>
+      </w:pPr>
+      <w:r>
+        <w:rPr>
+          <w:sz w:val="28"/>
+          <w:szCs w:val="28"/>
+        </w:rPr>
+        <w:drawing>
+          <wp:inline distT="0" distB="0" distL="0" distR="0" wp14:anchorId="5D8F22F7" wp14:editId="4C5AB16F">
+            <wp:extent cx="5311140" cy="4884420"/>
+            <wp:effectExtent l="0" t="0" r="3810" b="0"/>
+            <wp:docPr id="1051985793" name="Imagen 1" descr="Interfaz de usuario gráfica, Texto, Aplicación, Correo electrónico&#10;&#10;Descripción generada automáticamente"/>
+            <wp:cNvGraphicFramePr>
+              <a:graphicFrameLocks xmlns:a="http://schemas.openxmlformats.org/drawingml/2006/main" noChangeAspect="1"/>
+            </wp:cNvGraphicFramePr>
+            <a:graphic xmlns:a="http://schemas.openxmlformats.org/drawingml/2006/main">
+              <a:graphicData uri="http://schemas.openxmlformats.org/drawingml/2006/picture">
+                <pic:pic xmlns:pic="http://schemas.openxmlformats.org/drawingml/2006/picture">
+                  <pic:nvPicPr>
+                    <pic:cNvPr id="1051985793" name="Imagen 1" descr="Interfaz de usuario gráfica, Texto, Aplicación, Correo electrónico&#10;&#10;Descripción generada automáticamente"/>
+                    <pic:cNvPicPr/>
+                  </pic:nvPicPr>
+                  <pic:blipFill>
+                    <a:blip r:embed="rId26"/>
+                    <a:stretch>
+                      <a:fillRect/>
+                    </a:stretch>
+                  </pic:blipFill>
+                  <pic:spPr>
+                    <a:xfrm>
+                      <a:off x="0" y="0"/>
+                      <a:ext cx="5311604" cy="4884847"/>
+                    </a:xfrm>
+                    <a:prstGeom prst="rect">
+                      <a:avLst/>
+                    </a:prstGeom>
+                  </pic:spPr>
+                </pic:pic>
+              </a:graphicData>
+            </a:graphic>
+          </wp:inline>
+        </w:drawing>
+      </w:r>
+    </w:p>
+    <w:p>
+      <w:pPr>
+        <w:rPr>
+          <w:sz w:val="28"/>
+          <w:szCs w:val="28"/>
+        </w:rPr>
+      </w:pPr>
+    </w:p>
+    <w:p>
+      <w:pPr>
+        <w:rPr>
+          <w:sz w:val="28"/>
+          <w:szCs w:val="28"/>
+        </w:rPr>
+      </w:pPr>
+      <w:r>
+        <w:rPr>
+          <w:sz w:val="28"/>
+          <w:szCs w:val="28"/>
+        </w:rPr>
+        <w:lastRenderedPageBreak/>
+        <w:t>En resumen introducimos la tarea y en descripción podemos incluir una descripción de la tarea que vamos a realizar, por ejemplo:</w:t>
+      </w:r>
+    </w:p>
+    <w:p>
+      <w:pPr>
+        <w:rPr>
+          <w:sz w:val="28"/>
+          <w:szCs w:val="28"/>
+        </w:rPr>
+      </w:pPr>
+      <w:r>
+        <w:rPr>
+          <w:sz w:val="28"/>
+          <w:szCs w:val="28"/>
+        </w:rPr>
+        <w:drawing>
+          <wp:inline distT="0" distB="0" distL="0" distR="0" wp14:anchorId="147603BF" wp14:editId="797CB155">
+            <wp:extent cx="5516880" cy="4747260"/>
+            <wp:effectExtent l="0" t="0" r="7620" b="0"/>
+            <wp:docPr id="1649238540" name="Imagen 1" descr="Interfaz de usuario gráfica, Texto, Aplicación&#10;&#10;Descripción generada automáticamente"/>
+            <wp:cNvGraphicFramePr>
+              <a:graphicFrameLocks xmlns:a="http://schemas.openxmlformats.org/drawingml/2006/main" noChangeAspect="1"/>
+            </wp:cNvGraphicFramePr>
+            <a:graphic xmlns:a="http://schemas.openxmlformats.org/drawingml/2006/main">
+              <a:graphicData uri="http://schemas.openxmlformats.org/drawingml/2006/picture">
+                <pic:pic xmlns:pic="http://schemas.openxmlformats.org/drawingml/2006/picture">
+                  <pic:nvPicPr>
+                    <pic:cNvPr id="1649238540" name="Imagen 1" descr="Interfaz de usuario gráfica, Texto, Aplicación&#10;&#10;Descripción generada automáticamente"/>
+                    <pic:cNvPicPr/>
+                  </pic:nvPicPr>
+                  <pic:blipFill>
+                    <a:blip r:embed="rId27"/>
+                    <a:stretch>
+                      <a:fillRect/>
+                    </a:stretch>
+                  </pic:blipFill>
+                  <pic:spPr>
+                    <a:xfrm>
+                      <a:off x="0" y="0"/>
+                      <a:ext cx="5517360" cy="4747673"/>
+                    </a:xfrm>
+                    <a:prstGeom prst="rect">
+                      <a:avLst/>
+                    </a:prstGeom>
+                  </pic:spPr>
+                </pic:pic>
+              </a:graphicData>
+            </a:graphic>
+          </wp:inline>
+        </w:drawing>
+      </w:r>
+    </w:p>
+    <w:p>
+      <w:pPr>
+        <w:rPr>
+          <w:sz w:val="28"/>
+          <w:szCs w:val="28"/>
+        </w:rPr>
+      </w:pPr>
+    </w:p>
+    <w:p>
+      <w:pPr>
+        <w:rPr>
+          <w:sz w:val="28"/>
+          <w:szCs w:val="28"/>
+        </w:rPr>
+      </w:pPr>
+      <w:r>
+        <w:rPr>
+          <w:sz w:val="28"/>
+          <w:szCs w:val="28"/>
+        </w:rPr>
+        <w:t>Le damos a crear y nos debería salir de este modo:</w:t>
+      </w:r>
+    </w:p>
+    <w:p>
+      <w:pPr>
+        <w:rPr>
+          <w:sz w:val="28"/>
+          <w:szCs w:val="28"/>
+        </w:rPr>
+      </w:pPr>
+      <w:r>
+        <w:rPr>
+          <w:sz w:val="28"/>
+          <w:szCs w:val="28"/>
+        </w:rPr>
+        <w:drawing>
+          <wp:inline distT="0" distB="0" distL="0" distR="0" wp14:anchorId="7DA7A68E" wp14:editId="756F51A0">
+            <wp:extent cx="5731510" cy="2255520"/>
+            <wp:effectExtent l="0" t="0" r="2540" b="0"/>
+            <wp:docPr id="1633193556" name="Imagen 1" descr="Interfaz de usuario gráfica, Aplicación&#10;&#10;Descripción generada automáticamente"/>
+            <wp:cNvGraphicFramePr>
+              <a:graphicFrameLocks xmlns:a="http://schemas.openxmlformats.org/drawingml/2006/main" noChangeAspect="1"/>
+            </wp:cNvGraphicFramePr>
+            <a:graphic xmlns:a="http://schemas.openxmlformats.org/drawingml/2006/main">
+              <a:graphicData uri="http://schemas.openxmlformats.org/drawingml/2006/picture">
+                <pic:pic xmlns:pic="http://schemas.openxmlformats.org/drawingml/2006/picture">
+                  <pic:nvPicPr>
+                    <pic:cNvPr id="1633193556" name="Imagen 1" descr="Interfaz de usuario gráfica, Aplicación&#10;&#10;Descripción generada automáticamente"/>
+                    <pic:cNvPicPr/>
+                  </pic:nvPicPr>
+                  <pic:blipFill>
+                    <a:blip r:embed="rId28"/>
+                    <a:stretch>
+                      <a:fillRect/>
+                    </a:stretch>
+                  </pic:blipFill>
+                  <pic:spPr>
+                    <a:xfrm>
+                      <a:off x="0" y="0"/>
+                      <a:ext cx="5731510" cy="2255520"/>
+                    </a:xfrm>
+                    <a:prstGeom prst="rect">
+                      <a:avLst/>
+                    </a:prstGeom>
+                  </pic:spPr>
+                </pic:pic>
+              </a:graphicData>
+            </a:graphic>
+          </wp:inline>
+        </w:drawing>
+      </w:r>
+    </w:p>
+    <w:p>
+      <w:pPr>
+        <w:rPr>
+          <w:sz w:val="28"/>
+          <w:szCs w:val="28"/>
+        </w:rPr>
+      </w:pPr>
+    </w:p>
+    <w:p>
+      <w:pPr>
+        <w:rPr>
+          <w:sz w:val="28"/>
+          <w:szCs w:val="28"/>
+        </w:rPr>
+      </w:pPr>
+      <w:r>
+        <w:rPr>
+          <w:sz w:val="28"/>
+          <w:szCs w:val="28"/>
+        </w:rPr>
+        <w:lastRenderedPageBreak/>
+        <w:t>Lo siguiente seria crear las historias para eso voy a hacemos lo siguiente:</w:t>
+      </w:r>
+    </w:p>
+    <w:p>
+      <w:pPr>
+        <w:rPr>
+          <w:sz w:val="28"/>
+          <w:szCs w:val="28"/>
+        </w:rPr>
+      </w:pPr>
+    </w:p>
+    <w:p>
+      <w:pPr>
+        <w:rPr>
+          <w:sz w:val="28"/>
+          <w:szCs w:val="28"/>
+        </w:rPr>
+      </w:pPr>
+      <w:r>
+        <w:rPr>
+          <w:sz w:val="28"/>
+          <w:szCs w:val="28"/>
+        </w:rPr>
+        <w:t>Nos vamos a backlog , y le damos a crear, en proyecto elegimos nuestro proyecto, en tipo de incidencia elegimos historia y en estado ponemos por hacer, en resumen</w:t>
+      </w:r>
+      <w:r>
+        <w:rPr>
+          <w:sz w:val="28"/>
+          <w:szCs w:val="28"/>
+        </w:rPr>
+        <w:t xml:space="preserve"> ponemos la tarea que vamos a realizar y una breve </w:t>
+      </w:r>
+      <w:proofErr w:type="spellStart"/>
+      <w:r>
+        <w:rPr>
+          <w:sz w:val="28"/>
+          <w:szCs w:val="28"/>
+        </w:rPr>
+        <w:t>descripcion</w:t>
+      </w:r>
+      <w:proofErr w:type="spellEnd"/>
+      <w:r>
+        <w:rPr>
+          <w:sz w:val="28"/>
+          <w:szCs w:val="28"/>
+        </w:rPr>
+        <w:t xml:space="preserve"> </w:t>
+      </w:r>
+      <w:r>
+        <w:rPr>
+          <w:sz w:val="28"/>
+          <w:szCs w:val="28"/>
+        </w:rPr>
+        <w:t>y podemos asignársela a uno de mis yo:</w:t>
+      </w:r>
+    </w:p>
+    <w:p>
+      <w:pPr>
+        <w:rPr>
+          <w:sz w:val="28"/>
+          <w:szCs w:val="28"/>
+        </w:rPr>
+      </w:pPr>
+      <w:r>
+        <w:rPr>
+          <w:sz w:val="28"/>
+          <w:szCs w:val="28"/>
+        </w:rPr>
+        <w:drawing>
+          <wp:inline distT="0" distB="0" distL="0" distR="0" wp14:anchorId="18ABD65A" wp14:editId="19CBDF18">
+            <wp:extent cx="5692140" cy="4229100"/>
+            <wp:effectExtent l="0" t="0" r="3810" b="0"/>
+            <wp:docPr id="1164262785" name="Imagen 1" descr="Interfaz de usuario gráfica, Aplicación&#10;&#10;Descripción generada automáticamente"/>
+            <wp:cNvGraphicFramePr>
+              <a:graphicFrameLocks xmlns:a="http://schemas.openxmlformats.org/drawingml/2006/main" noChangeAspect="1"/>
+            </wp:cNvGraphicFramePr>
+            <a:graphic xmlns:a="http://schemas.openxmlformats.org/drawingml/2006/main">
+              <a:graphicData uri="http://schemas.openxmlformats.org/drawingml/2006/picture">
+                <pic:pic xmlns:pic="http://schemas.openxmlformats.org/drawingml/2006/picture">
+                  <pic:nvPicPr>
+                    <pic:cNvPr id="1164262785" name="Imagen 1" descr="Interfaz de usuario gráfica, Aplicación&#10;&#10;Descripción generada automáticamente"/>
+                    <pic:cNvPicPr/>
+                  </pic:nvPicPr>
+                  <pic:blipFill>
+                    <a:blip r:embed="rId29"/>
+                    <a:stretch>
+                      <a:fillRect/>
+                    </a:stretch>
+                  </pic:blipFill>
+                  <pic:spPr>
+                    <a:xfrm>
+                      <a:off x="0" y="0"/>
+                      <a:ext cx="5692635" cy="4229468"/>
+                    </a:xfrm>
+                    <a:prstGeom prst="rect">
+                      <a:avLst/>
+                    </a:prstGeom>
+                  </pic:spPr>
+                </pic:pic>
+              </a:graphicData>
+            </a:graphic>
+          </wp:inline>
+        </w:drawing>
+      </w:r>
+    </w:p>
+    <w:p>
+      <w:pPr>
+        <w:rPr>
+          <w:sz w:val="28"/>
+          <w:szCs w:val="28"/>
+        </w:rPr>
+      </w:pPr>
+    </w:p>
+    <w:p>
+      <w:pPr>
+        <w:rPr>
+          <w:sz w:val="28"/>
+          <w:szCs w:val="28"/>
+        </w:rPr>
+      </w:pPr>
+      <w:r>
+        <w:rPr>
+          <w:sz w:val="28"/>
+          <w:szCs w:val="28"/>
+        </w:rPr>
+        <w:drawing>
+          <wp:inline distT="0" distB="0" distL="0" distR="0" wp14:anchorId="1C384184" wp14:editId="69AC002D">
+            <wp:extent cx="5692140" cy="2171700"/>
+            <wp:effectExtent l="0" t="0" r="3810" b="0"/>
+            <wp:docPr id="1246333375" name="Imagen 1" descr="Interfaz de usuario gráfica, Texto, Aplicación, Correo electrónico&#10;&#10;Descripción generada automáticamente"/>
+            <wp:cNvGraphicFramePr>
+              <a:graphicFrameLocks xmlns:a="http://schemas.openxmlformats.org/drawingml/2006/main" noChangeAspect="1"/>
+            </wp:cNvGraphicFramePr>
+            <a:graphic xmlns:a="http://schemas.openxmlformats.org/drawingml/2006/main">
+              <a:graphicData uri="http://schemas.openxmlformats.org/drawingml/2006/picture">
+                <pic:pic xmlns:pic="http://schemas.openxmlformats.org/drawingml/2006/picture">
+                  <pic:nvPicPr>
+                    <pic:cNvPr id="1246333375" name="Imagen 1" descr="Interfaz de usuario gráfica, Texto, Aplicación, Correo electrónico&#10;&#10;Descripción generada automáticamente"/>
+                    <pic:cNvPicPr/>
+                  </pic:nvPicPr>
+                  <pic:blipFill>
+                    <a:blip r:embed="rId30"/>
+                    <a:stretch>
+                      <a:fillRect/>
+                    </a:stretch>
+                  </pic:blipFill>
+                  <pic:spPr>
+                    <a:xfrm>
+                      <a:off x="0" y="0"/>
+                      <a:ext cx="5692643" cy="2171892"/>
+                    </a:xfrm>
+                    <a:prstGeom prst="rect">
+                      <a:avLst/>
+                    </a:prstGeom>
+                  </pic:spPr>
+                </pic:pic>
+              </a:graphicData>
+            </a:graphic>
+          </wp:inline>
+        </w:drawing>
+      </w:r>
+    </w:p>
+    <w:p>
+      <w:pPr>
+        <w:rPr>
+          <w:sz w:val="28"/>
+          <w:szCs w:val="28"/>
+        </w:rPr>
+      </w:pPr>
+      <w:r>
+        <w:rPr>
+          <w:sz w:val="28"/>
+          <w:szCs w:val="28"/>
+        </w:rPr>
+        <w:lastRenderedPageBreak/>
+        <w:t xml:space="preserve">Una vez creada la tarea ahora vamos a dividirla en subtareas mas pequeñas llamadas </w:t>
+      </w:r>
+      <w:proofErr w:type="spellStart"/>
+      <w:r>
+        <w:rPr>
+          <w:sz w:val="28"/>
+          <w:szCs w:val="28"/>
+        </w:rPr>
+        <w:t>task</w:t>
+      </w:r>
+      <w:proofErr w:type="spellEnd"/>
+      <w:r>
+        <w:rPr>
+          <w:sz w:val="28"/>
+          <w:szCs w:val="28"/>
+        </w:rPr>
+        <w:t xml:space="preserve">, para ello le damos de nuevo a crear y en tipo de incidencia seleccionamos </w:t>
+      </w:r>
+      <w:proofErr w:type="spellStart"/>
+      <w:r>
+        <w:rPr>
+          <w:sz w:val="28"/>
+          <w:szCs w:val="28"/>
+        </w:rPr>
+        <w:t>task</w:t>
+      </w:r>
+      <w:proofErr w:type="spellEnd"/>
+    </w:p>
+    <w:p>
+      <w:pPr>
+        <w:rPr>
+          <w:sz w:val="28"/>
+          <w:szCs w:val="28"/>
+        </w:rPr>
+      </w:pPr>
+    </w:p>
+    <w:p>
+      <w:pPr>
+        <w:rPr>
+          <w:sz w:val="28"/>
+          <w:szCs w:val="28"/>
+        </w:rPr>
+      </w:pPr>
+      <w:r>
+        <w:rPr>
+          <w:sz w:val="28"/>
+          <w:szCs w:val="28"/>
+        </w:rPr>
+        <w:drawing>
+          <wp:inline distT="0" distB="0" distL="0" distR="0" wp14:anchorId="06BF4B74" wp14:editId="230E99D1">
+            <wp:extent cx="5631180" cy="5753100"/>
+            <wp:effectExtent l="0" t="0" r="7620" b="0"/>
+            <wp:docPr id="418532976" name="Imagen 1" descr="Interfaz de usuario gráfica, Aplicación&#10;&#10;Descripción generada automáticamente"/>
+            <wp:cNvGraphicFramePr>
+              <a:graphicFrameLocks xmlns:a="http://schemas.openxmlformats.org/drawingml/2006/main" noChangeAspect="1"/>
+            </wp:cNvGraphicFramePr>
+            <a:graphic xmlns:a="http://schemas.openxmlformats.org/drawingml/2006/main">
+              <a:graphicData uri="http://schemas.openxmlformats.org/drawingml/2006/picture">
+                <pic:pic xmlns:pic="http://schemas.openxmlformats.org/drawingml/2006/picture">
+                  <pic:nvPicPr>
+                    <pic:cNvPr id="418532976" name="Imagen 1" descr="Interfaz de usuario gráfica, Aplicación&#10;&#10;Descripción generada automáticamente"/>
+                    <pic:cNvPicPr/>
+                  </pic:nvPicPr>
+                  <pic:blipFill>
+                    <a:blip r:embed="rId31"/>
+                    <a:stretch>
+                      <a:fillRect/>
+                    </a:stretch>
+                  </pic:blipFill>
+                  <pic:spPr>
+                    <a:xfrm>
+                      <a:off x="0" y="0"/>
+                      <a:ext cx="5631672" cy="5753603"/>
+                    </a:xfrm>
+                    <a:prstGeom prst="rect">
+                      <a:avLst/>
+                    </a:prstGeom>
+                  </pic:spPr>
+                </pic:pic>
+              </a:graphicData>
+            </a:graphic>
+          </wp:inline>
+        </w:drawing>
+      </w:r>
+    </w:p>
+    <w:p>
+      <w:pPr>
+        <w:rPr>
+          <w:sz w:val="28"/>
+          <w:szCs w:val="28"/>
+        </w:rPr>
+      </w:pPr>
+      <w:r>
+        <w:rPr>
+          <w:sz w:val="28"/>
+          <w:szCs w:val="28"/>
+        </w:rPr>
+        <w:t xml:space="preserve">Y en cada historia de usuario creamos una </w:t>
+      </w:r>
+      <w:proofErr w:type="spellStart"/>
+      <w:r>
+        <w:rPr>
+          <w:sz w:val="28"/>
+          <w:szCs w:val="28"/>
+        </w:rPr>
+        <w:t>task</w:t>
+      </w:r>
+      <w:proofErr w:type="spellEnd"/>
+      <w:r>
+        <w:rPr>
+          <w:sz w:val="28"/>
+          <w:szCs w:val="28"/>
+        </w:rPr>
+        <w:t xml:space="preserve"> y se la asignamos a un compañero de tal forma que quedaría de esta forma e iremos publicando las tarea conforme se vaya terminado las primeras en salir:</w:t>
+      </w:r>
+    </w:p>
+    <w:p>
+      <w:pPr>
+        <w:rPr>
+          <w:sz w:val="28"/>
+          <w:szCs w:val="28"/>
+        </w:rPr>
+      </w:pPr>
+    </w:p>
+    <w:p>
+      <w:pPr>
+        <w:rPr>
+          <w:sz w:val="28"/>
+          <w:szCs w:val="28"/>
+        </w:rPr>
+      </w:pPr>
+      <w:r>
+        <w:rPr>
+          <w:sz w:val="28"/>
+          <w:szCs w:val="28"/>
+        </w:rPr>
+        <w:lastRenderedPageBreak/>
+        <w:drawing>
+          <wp:inline distT="0" distB="0" distL="0" distR="0" wp14:anchorId="10C71882" wp14:editId="2F7102AC">
+            <wp:extent cx="5731510" cy="4442460"/>
+            <wp:effectExtent l="0" t="0" r="2540" b="0"/>
+            <wp:docPr id="1064165054" name="Imagen 1" descr="Interfaz de usuario gráfica, Texto, Aplicación, Correo electrónico, Teams&#10;&#10;Descripción generada automáticamente"/>
+            <wp:cNvGraphicFramePr>
+              <a:graphicFrameLocks xmlns:a="http://schemas.openxmlformats.org/drawingml/2006/main" noChangeAspect="1"/>
+            </wp:cNvGraphicFramePr>
+            <a:graphic xmlns:a="http://schemas.openxmlformats.org/drawingml/2006/main">
+              <a:graphicData uri="http://schemas.openxmlformats.org/drawingml/2006/picture">
+                <pic:pic xmlns:pic="http://schemas.openxmlformats.org/drawingml/2006/picture">
+                  <pic:nvPicPr>
+                    <pic:cNvPr id="1064165054" name="Imagen 1" descr="Interfaz de usuario gráfica, Texto, Aplicación, Correo electrónico, Teams&#10;&#10;Descripción generada automáticamente"/>
+                    <pic:cNvPicPr/>
+                  </pic:nvPicPr>
+                  <pic:blipFill>
+                    <a:blip r:embed="rId32"/>
+                    <a:stretch>
+                      <a:fillRect/>
+                    </a:stretch>
+                  </pic:blipFill>
+                  <pic:spPr>
+                    <a:xfrm>
+                      <a:off x="0" y="0"/>
+                      <a:ext cx="5731510" cy="4442460"/>
+                    </a:xfrm>
+                    <a:prstGeom prst="rect">
+                      <a:avLst/>
+                    </a:prstGeom>
+                  </pic:spPr>
+                </pic:pic>
+              </a:graphicData>
+            </a:graphic>
+          </wp:inline>
+        </w:drawing>
+      </w:r>
+    </w:p>
+    <w:p>
+      <w:pPr>
+        <w:rPr>
+          <w:sz w:val="28"/>
+          <w:szCs w:val="28"/>
+        </w:rPr>
+      </w:pPr>
+    </w:p>
+    <w:p>
+      <w:pPr>
+        <w:rPr>
+          <w:sz w:val="28"/>
+          <w:szCs w:val="28"/>
+        </w:rPr>
+      </w:pPr>
+      <w:r>
+        <w:rPr>
+          <w:sz w:val="28"/>
+          <w:szCs w:val="28"/>
+        </w:rPr>
+        <w:t>Conforme vaya viendo tareas hechas voy publicando nuevos sprint con sus fechas de entrega:</w:t>
+      </w:r>
+    </w:p>
+    <w:p>
+      <w:pPr>
+        <w:rPr>
+          <w:sz w:val="28"/>
+          <w:szCs w:val="28"/>
+        </w:rPr>
+      </w:pPr>
+      <w:r>
+        <w:rPr>
+          <w:sz w:val="28"/>
+          <w:szCs w:val="28"/>
+        </w:rPr>
+        <w:t>Para ello creamos un nuevo sprint:</w:t>
+      </w:r>
+    </w:p>
+    <w:p>
+      <w:pPr>
+        <w:rPr>
+          <w:sz w:val="28"/>
+          <w:szCs w:val="28"/>
+        </w:rPr>
+      </w:pPr>
+      <w:r>
+        <w:rPr>
+          <w:sz w:val="28"/>
+          <w:szCs w:val="28"/>
+        </w:rPr>
+        <w:drawing>
+          <wp:inline distT="0" distB="0" distL="0" distR="0" wp14:anchorId="4271133C" wp14:editId="2B0D764A">
+            <wp:extent cx="5731510" cy="2651760"/>
+            <wp:effectExtent l="0" t="0" r="2540" b="0"/>
+            <wp:docPr id="11134164" name="Imagen 1" descr="Aplicación&#10;&#10;Descripción generada automáticamente con confianza baja"/>
+            <wp:cNvGraphicFramePr>
+              <a:graphicFrameLocks xmlns:a="http://schemas.openxmlformats.org/drawingml/2006/main" noChangeAspect="1"/>
+            </wp:cNvGraphicFramePr>
+            <a:graphic xmlns:a="http://schemas.openxmlformats.org/drawingml/2006/main">
+              <a:graphicData uri="http://schemas.openxmlformats.org/drawingml/2006/picture">
+                <pic:pic xmlns:pic="http://schemas.openxmlformats.org/drawingml/2006/picture">
+                  <pic:nvPicPr>
+                    <pic:cNvPr id="11134164" name="Imagen 1" descr="Aplicación&#10;&#10;Descripción generada automáticamente con confianza baja"/>
+                    <pic:cNvPicPr/>
+                  </pic:nvPicPr>
+                  <pic:blipFill>
+                    <a:blip r:embed="rId33"/>
+                    <a:stretch>
+                      <a:fillRect/>
+                    </a:stretch>
+                  </pic:blipFill>
+                  <pic:spPr>
+                    <a:xfrm>
+                      <a:off x="0" y="0"/>
+                      <a:ext cx="5731510" cy="2651760"/>
+                    </a:xfrm>
+                    <a:prstGeom prst="rect">
+                      <a:avLst/>
+                    </a:prstGeom>
+                  </pic:spPr>
+                </pic:pic>
+              </a:graphicData>
+            </a:graphic>
+          </wp:inline>
+        </w:drawing>
+      </w:r>
+    </w:p>
+    <w:p>
+      <w:pPr>
+        <w:rPr>
+          <w:sz w:val="28"/>
+          <w:szCs w:val="28"/>
+        </w:rPr>
+      </w:pPr>
+      <w:r>
+        <w:rPr>
+          <w:sz w:val="28"/>
+          <w:szCs w:val="28"/>
+        </w:rPr>
+        <w:lastRenderedPageBreak/>
+        <w:t>Le ponemos fecha:</w:t>
+      </w:r>
+    </w:p>
+    <w:p>
+      <w:pPr>
+        <w:rPr>
+          <w:sz w:val="28"/>
+          <w:szCs w:val="28"/>
+        </w:rPr>
+      </w:pPr>
+      <w:r>
+        <w:rPr>
+          <w:sz w:val="28"/>
+          <w:szCs w:val="28"/>
+        </w:rPr>
+        <w:drawing>
+          <wp:inline distT="0" distB="0" distL="0" distR="0" wp14:anchorId="57A19B30" wp14:editId="0C50A72F">
+            <wp:extent cx="5731510" cy="1409700"/>
+            <wp:effectExtent l="0" t="0" r="2540" b="0"/>
+            <wp:docPr id="606436102" name="Imagen 1" descr="Interfaz de usuario gráfica, Aplicación, Teams&#10;&#10;Descripción generada automáticamente"/>
+            <wp:cNvGraphicFramePr>
+              <a:graphicFrameLocks xmlns:a="http://schemas.openxmlformats.org/drawingml/2006/main" noChangeAspect="1"/>
+            </wp:cNvGraphicFramePr>
+            <a:graphic xmlns:a="http://schemas.openxmlformats.org/drawingml/2006/main">
+              <a:graphicData uri="http://schemas.openxmlformats.org/drawingml/2006/picture">
+                <pic:pic xmlns:pic="http://schemas.openxmlformats.org/drawingml/2006/picture">
+                  <pic:nvPicPr>
+                    <pic:cNvPr id="606436102" name="Imagen 1" descr="Interfaz de usuario gráfica, Aplicación, Teams&#10;&#10;Descripción generada automáticamente"/>
+                    <pic:cNvPicPr/>
+                  </pic:nvPicPr>
+                  <pic:blipFill>
+                    <a:blip r:embed="rId34"/>
+                    <a:stretch>
+                      <a:fillRect/>
+                    </a:stretch>
+                  </pic:blipFill>
+                  <pic:spPr>
+                    <a:xfrm>
+                      <a:off x="0" y="0"/>
+                      <a:ext cx="5731510" cy="1409700"/>
+                    </a:xfrm>
+                    <a:prstGeom prst="rect">
+                      <a:avLst/>
+                    </a:prstGeom>
+                  </pic:spPr>
+                </pic:pic>
+              </a:graphicData>
+            </a:graphic>
+          </wp:inline>
+        </w:drawing>
+      </w:r>
+    </w:p>
+    <w:p>
+      <w:pPr>
+        <w:rPr>
+          <w:sz w:val="28"/>
+          <w:szCs w:val="28"/>
+        </w:rPr>
+      </w:pPr>
+    </w:p>
+    <w:p>
+      <w:pPr>
+        <w:rPr>
+          <w:sz w:val="28"/>
+          <w:szCs w:val="28"/>
+        </w:rPr>
+      </w:pPr>
+      <w:r>
+        <w:rPr>
+          <w:sz w:val="28"/>
+          <w:szCs w:val="28"/>
+        </w:rPr>
+        <w:drawing>
+          <wp:inline distT="0" distB="0" distL="0" distR="0" wp14:anchorId="58BBB643" wp14:editId="4D068191">
+            <wp:extent cx="5731510" cy="5920740"/>
+            <wp:effectExtent l="0" t="0" r="2540" b="3810"/>
+            <wp:docPr id="1326786345" name="Imagen 1" descr="Interfaz de usuario gráfica, Aplicación&#10;&#10;Descripción generada automáticamente"/>
+            <wp:cNvGraphicFramePr>
+              <a:graphicFrameLocks xmlns:a="http://schemas.openxmlformats.org/drawingml/2006/main" noChangeAspect="1"/>
+            </wp:cNvGraphicFramePr>
+            <a:graphic xmlns:a="http://schemas.openxmlformats.org/drawingml/2006/main">
+              <a:graphicData uri="http://schemas.openxmlformats.org/drawingml/2006/picture">
+                <pic:pic xmlns:pic="http://schemas.openxmlformats.org/drawingml/2006/picture">
+                  <pic:nvPicPr>
+                    <pic:cNvPr id="1326786345" name="Imagen 1" descr="Interfaz de usuario gráfica, Aplicación&#10;&#10;Descripción generada automáticamente"/>
+                    <pic:cNvPicPr/>
+                  </pic:nvPicPr>
+                  <pic:blipFill>
+                    <a:blip r:embed="rId35"/>
+                    <a:stretch>
+                      <a:fillRect/>
+                    </a:stretch>
+                  </pic:blipFill>
+                  <pic:spPr>
+                    <a:xfrm>
+                      <a:off x="0" y="0"/>
+                      <a:ext cx="5732009" cy="5921255"/>
+                    </a:xfrm>
+                    <a:prstGeom prst="rect">
+                      <a:avLst/>
+                    </a:prstGeom>
+                  </pic:spPr>
+                </pic:pic>
+              </a:graphicData>
+            </a:graphic>
+          </wp:inline>
+        </w:drawing>
+      </w:r>
+    </w:p>
+    <w:p>
+      <w:pPr>
+        <w:rPr>
+          <w:sz w:val="28"/>
+          <w:szCs w:val="28"/>
+        </w:rPr>
+      </w:pPr>
+    </w:p>
+    <w:p>
+      <w:pPr>
+        <w:rPr>
+          <w:sz w:val="28"/>
+          <w:szCs w:val="28"/>
+        </w:rPr>
+      </w:pPr>
+      <w:r>
+        <w:rPr>
+          <w:sz w:val="28"/>
+          <w:szCs w:val="28"/>
+        </w:rPr>
+        <w:lastRenderedPageBreak/>
+        <w:t>Y ahora arrastramos las tareas a ese sprint(dejo señalado de donde hay que  arrastrar tarea por tarea):</w:t>
+      </w:r>
+    </w:p>
+    <w:p>
+      <w:pPr>
+        <w:rPr>
+          <w:sz w:val="28"/>
+          <w:szCs w:val="28"/>
+        </w:rPr>
+      </w:pPr>
+    </w:p>
+    <w:p>
+      <w:pPr>
+        <w:rPr>
+          <w:sz w:val="28"/>
+          <w:szCs w:val="28"/>
+        </w:rPr>
+      </w:pPr>
+      <w:r>
+        <w:rPr>
+          <w:sz w:val="28"/>
+          <w:szCs w:val="28"/>
+        </w:rPr>
+        <w:drawing>
+          <wp:inline distT="0" distB="0" distL="0" distR="0" wp14:anchorId="52F6DBE6" wp14:editId="3A3B965C">
+            <wp:extent cx="5731510" cy="1912620"/>
+            <wp:effectExtent l="0" t="0" r="2540" b="0"/>
+            <wp:docPr id="1549673094" name="Imagen 1" descr="Interfaz de usuario gráfica, Aplicación, Teams&#10;&#10;Descripción generada automáticamente"/>
+            <wp:cNvGraphicFramePr>
+              <a:graphicFrameLocks xmlns:a="http://schemas.openxmlformats.org/drawingml/2006/main" noChangeAspect="1"/>
+            </wp:cNvGraphicFramePr>
+            <a:graphic xmlns:a="http://schemas.openxmlformats.org/drawingml/2006/main">
+              <a:graphicData uri="http://schemas.openxmlformats.org/drawingml/2006/picture">
+                <pic:pic xmlns:pic="http://schemas.openxmlformats.org/drawingml/2006/picture">
+                  <pic:nvPicPr>
+                    <pic:cNvPr id="1549673094" name="Imagen 1" descr="Interfaz de usuario gráfica, Aplicación, Teams&#10;&#10;Descripción generada automáticamente"/>
+                    <pic:cNvPicPr/>
+                  </pic:nvPicPr>
+                  <pic:blipFill>
+                    <a:blip r:embed="rId36"/>
+                    <a:stretch>
+                      <a:fillRect/>
+                    </a:stretch>
+                  </pic:blipFill>
+                  <pic:spPr>
+                    <a:xfrm>
+                      <a:off x="0" y="0"/>
+                      <a:ext cx="5731510" cy="1912620"/>
+                    </a:xfrm>
+                    <a:prstGeom prst="rect">
+                      <a:avLst/>
+                    </a:prstGeom>
+                  </pic:spPr>
+                </pic:pic>
+              </a:graphicData>
+            </a:graphic>
+          </wp:inline>
+        </w:drawing>
+      </w:r>
+    </w:p>
+    <w:p>
+      <w:pPr>
+        <w:rPr>
+          <w:sz w:val="28"/>
+          <w:szCs w:val="28"/>
+        </w:rPr>
+      </w:pPr>
+      <w:r>
+        <w:rPr>
+          <w:sz w:val="28"/>
+          <w:szCs w:val="28"/>
+        </w:rPr>
+        <w:t>Después de esto le damos a iniciar sprint para que se publique en el tablero:</w:t>
+      </w:r>
+    </w:p>
+    <w:p>
+      <w:pPr>
+        <w:rPr>
+          <w:sz w:val="28"/>
+          <w:szCs w:val="28"/>
+        </w:rPr>
+      </w:pPr>
+      <w:r>
+        <w:rPr>
+          <w:sz w:val="28"/>
+          <w:szCs w:val="28"/>
+        </w:rPr>
+        <w:drawing>
+          <wp:inline distT="0" distB="0" distL="0" distR="0" wp14:anchorId="177BE06A" wp14:editId="31FC5E84">
+            <wp:extent cx="5731510" cy="1397635"/>
+            <wp:effectExtent l="0" t="0" r="2540" b="0"/>
+            <wp:docPr id="670803622" name="Imagen 1" descr="Interfaz de usuario gráfica, Aplicación, Teams&#10;&#10;Descripción generada automáticamente"/>
+            <wp:cNvGraphicFramePr>
+              <a:graphicFrameLocks xmlns:a="http://schemas.openxmlformats.org/drawingml/2006/main" noChangeAspect="1"/>
+            </wp:cNvGraphicFramePr>
+            <a:graphic xmlns:a="http://schemas.openxmlformats.org/drawingml/2006/main">
+              <a:graphicData uri="http://schemas.openxmlformats.org/drawingml/2006/picture">
+                <pic:pic xmlns:pic="http://schemas.openxmlformats.org/drawingml/2006/picture">
+                  <pic:nvPicPr>
+                    <pic:cNvPr id="670803622" name="Imagen 1" descr="Interfaz de usuario gráfica, Aplicación, Teams&#10;&#10;Descripción generada automáticamente"/>
+                    <pic:cNvPicPr/>
+                  </pic:nvPicPr>
+                  <pic:blipFill>
+                    <a:blip r:embed="rId37"/>
+                    <a:stretch>
+                      <a:fillRect/>
+                    </a:stretch>
+                  </pic:blipFill>
+                  <pic:spPr>
+                    <a:xfrm>
+                      <a:off x="0" y="0"/>
+                      <a:ext cx="5731510" cy="1397635"/>
+                    </a:xfrm>
+                    <a:prstGeom prst="rect">
+                      <a:avLst/>
+                    </a:prstGeom>
+                  </pic:spPr>
+                </pic:pic>
+              </a:graphicData>
+            </a:graphic>
+          </wp:inline>
+        </w:drawing>
+      </w:r>
+    </w:p>
+    <w:p>
+      <w:pPr>
+        <w:rPr>
+          <w:sz w:val="28"/>
+          <w:szCs w:val="28"/>
+        </w:rPr>
+      </w:pPr>
+    </w:p>
+    <w:p>
+      <w:pPr>
+        <w:rPr>
+          <w:sz w:val="28"/>
+          <w:szCs w:val="28"/>
+        </w:rPr>
+      </w:pPr>
+      <w:r>
+        <w:rPr>
+          <w:sz w:val="28"/>
+          <w:szCs w:val="28"/>
+        </w:rPr>
+        <w:drawing>
+          <wp:inline distT="0" distB="0" distL="0" distR="0" wp14:anchorId="2B37455B" wp14:editId="64E52933">
+            <wp:extent cx="5731510" cy="2970530"/>
+            <wp:effectExtent l="0" t="0" r="2540" b="1270"/>
+            <wp:docPr id="1293358200" name="Imagen 1" descr="Interfaz de usuario gráfica, Aplicación, Teams&#10;&#10;Descripción generada automáticamente"/>
+            <wp:cNvGraphicFramePr>
+              <a:graphicFrameLocks xmlns:a="http://schemas.openxmlformats.org/drawingml/2006/main" noChangeAspect="1"/>
+            </wp:cNvGraphicFramePr>
+            <a:graphic xmlns:a="http://schemas.openxmlformats.org/drawingml/2006/main">
+              <a:graphicData uri="http://schemas.openxmlformats.org/drawingml/2006/picture">
+                <pic:pic xmlns:pic="http://schemas.openxmlformats.org/drawingml/2006/picture">
+                  <pic:nvPicPr>
+                    <pic:cNvPr id="1293358200" name="Imagen 1" descr="Interfaz de usuario gráfica, Aplicación, Teams&#10;&#10;Descripción generada automáticamente"/>
+                    <pic:cNvPicPr/>
+                  </pic:nvPicPr>
+                  <pic:blipFill>
+                    <a:blip r:embed="rId38"/>
+                    <a:stretch>
+                      <a:fillRect/>
+                    </a:stretch>
+                  </pic:blipFill>
+                  <pic:spPr>
+                    <a:xfrm>
+                      <a:off x="0" y="0"/>
+                      <a:ext cx="5731510" cy="2970530"/>
+                    </a:xfrm>
+                    <a:prstGeom prst="rect">
+                      <a:avLst/>
+                    </a:prstGeom>
+                  </pic:spPr>
+                </pic:pic>
+              </a:graphicData>
+            </a:graphic>
+          </wp:inline>
+        </w:drawing>
+      </w:r>
+    </w:p>
+    <w:p>
+      <w:pPr>
+        <w:rPr>
+          <w:sz w:val="28"/>
+          <w:szCs w:val="28"/>
+        </w:rPr>
+      </w:pPr>
+    </w:p>
+    <w:p>
+      <w:pPr>
+        <w:rPr>
+          <w:sz w:val="28"/>
+          <w:szCs w:val="28"/>
+        </w:rPr>
+      </w:pPr>
+      <w:r>
+        <w:rPr>
+          <w:sz w:val="28"/>
+          <w:szCs w:val="28"/>
+        </w:rPr>
+        <w:lastRenderedPageBreak/>
+        <w:t xml:space="preserve">Lo siguiente es crear nuestro proyecto es crear </w:t>
+      </w:r>
+    </w:p>
+    <w:p>
+      <w:pPr>
+        <w:rPr>
+          <w:sz w:val="28"/>
+          <w:szCs w:val="28"/>
+        </w:rPr>
+      </w:pPr>
+    </w:p>
+    <w:p>
+      <w:pPr>
+        <w:rPr>
+          <w:sz w:val="28"/>
+          <w:szCs w:val="28"/>
+        </w:rPr>
+      </w:pPr>
+    </w:p>
+    <w:p>
+      <w:pPr>
+        <w:rPr>
+          <w:sz w:val="28"/>
+          <w:szCs w:val="28"/>
+        </w:rPr>
+      </w:pPr>
+    </w:p>
+    <w:p>
+      <w:pPr>
+        <w:rPr>
+          <w:sz w:val="28"/>
+          <w:szCs w:val="28"/>
+        </w:rPr>
+      </w:pPr>
+    </w:p>
     <w:sectPr>
       <w:pgSz w:w="11906" w:h="16838"/>
       <w:pgMar w:top="1440" w:right="1440" w:bottom="1440" w:left="1440" w:header="708" w:footer="708" w:gutter="0"/>
@@ -627,6 +3293,103 @@
     </w:sectPr>
   </w:body>
 </w:document>
+</file>
+
+<file path=word/numbering.xml><?xml version="1.0" encoding="utf-8"?>
+<w:numbering xmlns:wpc="http://schemas.microsoft.com/office/word/2010/wordprocessingCanvas" xmlns:cx="http://schemas.microsoft.com/office/drawing/2014/chartex" xmlns:cx1="http://schemas.microsoft.com/office/drawing/2015/9/8/chartex" xmlns:cx2="http://schemas.microsoft.com/office/drawing/2015/10/21/chartex" xmlns:cx3="http://schemas.microsoft.com/office/drawing/2016/5/9/chartex" xmlns:cx4="http://schemas.microsoft.com/office/drawing/2016/5/10/chartex" xmlns:cx5="http://schemas.microsoft.com/office/drawing/2016/5/11/chartex" xmlns:cx6="http://schemas.microsoft.com/office/drawing/2016/5/12/chartex" xmlns:cx7="http://schemas.microsoft.com/office/drawing/2016/5/13/chartex" xmlns:cx8="http://schemas.microsoft.com/office/drawing/2016/5/14/chartex" xmlns:mc="http://schemas.openxmlformats.org/markup-compatibility/2006" xmlns:aink="http://schemas.microsoft.com/office/drawing/2016/ink" xmlns:am3d="http://schemas.microsoft.com/office/drawing/2017/model3d" xmlns:o="urn:schemas-microsoft-com:office:office" xmlns:oel="http://schemas.microsoft.com/office/2019/extlst" xmlns:r="http://schemas.openxmlformats.org/officeDocument/2006/relationships" xmlns:m="http://schemas.openxmlformats.org/officeDocument/2006/math" xmlns:v="urn:schemas-microsoft-com:vml" xmlns:wp14="http://schemas.microsoft.com/office/word/2010/wordprocessingDrawing" xmlns:wp="http://schemas.openxmlformats.org/drawingml/2006/wordprocessingDrawing" xmlns:w10="urn:schemas-microsoft-com:office:word" xmlns:w="http://schemas.openxmlformats.org/wordprocessingml/2006/main" xmlns:w14="http://schemas.microsoft.com/office/word/2010/wordml" xmlns:w15="http://schemas.microsoft.com/office/word/2012/wordml" xmlns:w16cex="http://schemas.microsoft.com/office/word/2018/wordml/cex" xmlns:w16cid="http://schemas.microsoft.com/office/word/2016/wordml/cid" xmlns:w16="http://schemas.microsoft.com/office/word/2018/wordml" xmlns:w16du="http://schemas.microsoft.com/office/word/2023/wordml/word16du" xmlns:w16sdtdh="http://schemas.microsoft.com/office/word/2020/wordml/sdtdatahash" xmlns:w16se="http://schemas.microsoft.com/office/word/2015/wordml/symex" xmlns:wpg="http://schemas.microsoft.com/office/word/2010/wordprocessingGroup" xmlns:wpi="http://schemas.microsoft.com/office/word/2010/wordprocessingInk" xmlns:wne="http://schemas.microsoft.com/office/word/2006/wordml" xmlns:wps="http://schemas.microsoft.com/office/word/2010/wordprocessingShape" mc:Ignorable="w14 w15 w16se w16cid w16 w16cex w16sdtdh w16du wp14">
+  <w:abstractNum w:abstractNumId="0" w15:restartNumberingAfterBreak="0">
+    <w:nsid w:val="3D2165BE"/>
+    <w:multiLevelType w:val="hybridMultilevel"/>
+    <w:tmpl w:val="E6E8D2E0"/>
+    <w:lvl w:ilvl="0" w:tplc="0C0A0011">
+      <w:start w:val="1"/>
+      <w:numFmt w:val="decimal"/>
+      <w:lvlText w:val="%1)"/>
+      <w:lvlJc w:val="left"/>
+      <w:pPr>
+        <w:ind w:left="720" w:hanging="360"/>
+      </w:pPr>
+      <w:rPr>
+        <w:rFonts w:hint="default"/>
+      </w:rPr>
+    </w:lvl>
+    <w:lvl w:ilvl="1" w:tplc="0C0A0019" w:tentative="1">
+      <w:start w:val="1"/>
+      <w:numFmt w:val="lowerLetter"/>
+      <w:lvlText w:val="%2."/>
+      <w:lvlJc w:val="left"/>
+      <w:pPr>
+        <w:ind w:left="1440" w:hanging="360"/>
+      </w:pPr>
+    </w:lvl>
+    <w:lvl w:ilvl="2" w:tplc="0C0A001B" w:tentative="1">
+      <w:start w:val="1"/>
+      <w:numFmt w:val="lowerRoman"/>
+      <w:lvlText w:val="%3."/>
+      <w:lvlJc w:val="right"/>
+      <w:pPr>
+        <w:ind w:left="2160" w:hanging="180"/>
+      </w:pPr>
+    </w:lvl>
+    <w:lvl w:ilvl="3" w:tplc="0C0A000F" w:tentative="1">
+      <w:start w:val="1"/>
+      <w:numFmt w:val="decimal"/>
+      <w:lvlText w:val="%4."/>
+      <w:lvlJc w:val="left"/>
+      <w:pPr>
+        <w:ind w:left="2880" w:hanging="360"/>
+      </w:pPr>
+    </w:lvl>
+    <w:lvl w:ilvl="4" w:tplc="0C0A0019" w:tentative="1">
+      <w:start w:val="1"/>
+      <w:numFmt w:val="lowerLetter"/>
+      <w:lvlText w:val="%5."/>
+      <w:lvlJc w:val="left"/>
+      <w:pPr>
+        <w:ind w:left="3600" w:hanging="360"/>
+      </w:pPr>
+    </w:lvl>
+    <w:lvl w:ilvl="5" w:tplc="0C0A001B" w:tentative="1">
+      <w:start w:val="1"/>
+      <w:numFmt w:val="lowerRoman"/>
+      <w:lvlText w:val="%6."/>
+      <w:lvlJc w:val="right"/>
+      <w:pPr>
+        <w:ind w:left="4320" w:hanging="180"/>
+      </w:pPr>
+    </w:lvl>
+    <w:lvl w:ilvl="6" w:tplc="0C0A000F" w:tentative="1">
+      <w:start w:val="1"/>
+      <w:numFmt w:val="decimal"/>
+      <w:lvlText w:val="%7."/>
+      <w:lvlJc w:val="left"/>
+      <w:pPr>
+        <w:ind w:left="5040" w:hanging="360"/>
+      </w:pPr>
+    </w:lvl>
+    <w:lvl w:ilvl="7" w:tplc="0C0A0019" w:tentative="1">
+      <w:start w:val="1"/>
+      <w:numFmt w:val="lowerLetter"/>
+      <w:lvlText w:val="%8."/>
+      <w:lvlJc w:val="left"/>
+      <w:pPr>
+        <w:ind w:left="5760" w:hanging="360"/>
+      </w:pPr>
+    </w:lvl>
+    <w:lvl w:ilvl="8" w:tplc="0C0A001B" w:tentative="1">
+      <w:start w:val="1"/>
+      <w:numFmt w:val="lowerRoman"/>
+      <w:lvlText w:val="%9."/>
+      <w:lvlJc w:val="right"/>
+      <w:pPr>
+        <w:ind w:left="6480" w:hanging="180"/>
+      </w:pPr>
+    </w:lvl>
+  </w:abstractNum>
+  <w:num w:numId="1" w16cid:durableId="1344867791">
+    <w:abstractNumId w:val="0"/>
+  </w:num>
+</w:numbering>
 </file>
 
 <file path=word/styles.xml><?xml version="1.0" encoding="utf-8"?>
@@ -1232,7 +3995,6 @@
   <w:style w:type="character" w:default="1" w:styleId="Fuentedeprrafopredeter">
     <w:name w:val="Default Paragraph Font"/>
     <w:uiPriority w:val="1"/>
-    <w:semiHidden/>
     <w:unhideWhenUsed/>
   </w:style>
   <w:style w:type="table" w:default="1" w:styleId="Tablanormal">

</xml_diff>